<commit_message>
add: DiagramaER fix: ajuste Tablas BBDD
</commit_message>
<xml_diff>
--- a/docs/Trabajo Fin de Grado.DOCX
+++ b/docs/Trabajo Fin de Grado.DOCX
@@ -139,7 +139,7 @@
                         <a14:shadowObscured xmlns:a14="http://schemas.microsoft.com/office/drawing/2010/main"/>
                       </a:ext>
                       <a:ext uri="{FAA26D3D-D897-4be2-8F04-BA451C77F1D7}">
-                        <ma14:placeholderFlag xmlns:ma14="http://schemas.microsoft.com/office/mac/drawingml/2011/main" xmlns:w="http://schemas.openxmlformats.org/wordprocessingml/2006/main" xmlns:w10="urn:schemas-microsoft-com:office:word" xmlns:v="urn:schemas-microsoft-com:vml" xmlns:o="urn:schemas-microsoft-com:office:office" xmlns:mv="urn:schemas-microsoft-com:mac:vml" xmlns:mo="http://schemas.microsoft.com/office/mac/office/2008/main" xmlns=""/>
+                        <ma14:placeholderFlag xmlns="" xmlns:mo="http://schemas.microsoft.com/office/mac/office/2008/main" xmlns:mv="urn:schemas-microsoft-com:mac:vml" xmlns:o="urn:schemas-microsoft-com:office:office" xmlns:v="urn:schemas-microsoft-com:vml" xmlns:w10="urn:schemas-microsoft-com:office:word" xmlns:w="http://schemas.openxmlformats.org/wordprocessingml/2006/main" xmlns:ma14="http://schemas.microsoft.com/office/mac/drawingml/2011/main"/>
                       </a:ext>
                     </a:extLst>
                   </pic:spPr>
@@ -426,11 +426,19 @@
         </w:rPr>
         <w:t xml:space="preserve">Madrid, </w:t>
       </w:r>
-      <w:r>
-        <w:rPr>
-          <w:lang w:val="es-ES"/>
-        </w:rPr>
-        <w:t>Enero 2026</w:t>
+      <w:proofErr w:type="gramStart"/>
+      <w:r>
+        <w:rPr>
+          <w:lang w:val="es-ES"/>
+        </w:rPr>
+        <w:t>Enero</w:t>
+      </w:r>
+      <w:proofErr w:type="gramEnd"/>
+      <w:r>
+        <w:rPr>
+          <w:lang w:val="es-ES"/>
+        </w:rPr>
+        <w:t xml:space="preserve"> 2026</w:t>
       </w:r>
     </w:p>
     <w:p>
@@ -825,11 +833,47 @@
         </w:rPr>
         <w:t xml:space="preserve">. </w:t>
       </w:r>
+      <w:proofErr w:type="spellStart"/>
       <w:r>
         <w:rPr>
           <w:lang w:val="en-US"/>
         </w:rPr>
-        <w:t>Extensión máxima 2 páginas.</w:t>
+        <w:t>Extensión</w:t>
+      </w:r>
+      <w:proofErr w:type="spellEnd"/>
+      <w:r>
+        <w:rPr>
+          <w:lang w:val="en-US"/>
+        </w:rPr>
+        <w:t xml:space="preserve"> </w:t>
+      </w:r>
+      <w:proofErr w:type="spellStart"/>
+      <w:r>
+        <w:rPr>
+          <w:lang w:val="en-US"/>
+        </w:rPr>
+        <w:t>máxima</w:t>
+      </w:r>
+      <w:proofErr w:type="spellEnd"/>
+      <w:r>
+        <w:rPr>
+          <w:lang w:val="en-US"/>
+        </w:rPr>
+        <w:t xml:space="preserve"> 2 </w:t>
+      </w:r>
+      <w:proofErr w:type="spellStart"/>
+      <w:r>
+        <w:rPr>
+          <w:lang w:val="en-US"/>
+        </w:rPr>
+        <w:t>páginas</w:t>
+      </w:r>
+      <w:proofErr w:type="spellEnd"/>
+      <w:r>
+        <w:rPr>
+          <w:lang w:val="en-US"/>
+        </w:rPr>
+        <w:t>.</w:t>
       </w:r>
       <w:r>
         <w:rPr>
@@ -2222,7 +2266,23 @@
           <w:szCs w:val="22"/>
           <w:lang w:val="es-ES"/>
         </w:rPr>
-        <w:t>Resumen en español y inglés (máximo 2 p</w:t>
+        <w:t xml:space="preserve">Resumen en español </w:t>
+      </w:r>
+      <w:proofErr w:type="spellStart"/>
+      <w:r>
+        <w:rPr>
+          <w:szCs w:val="22"/>
+          <w:lang w:val="es-ES"/>
+        </w:rPr>
+        <w:t>y</w:t>
+      </w:r>
+      <w:proofErr w:type="spellEnd"/>
+      <w:r>
+        <w:rPr>
+          <w:szCs w:val="22"/>
+          <w:lang w:val="es-ES"/>
+        </w:rPr>
+        <w:t xml:space="preserve"> inglés (máximo 2 p</w:t>
       </w:r>
       <w:r>
         <w:rPr>
@@ -2626,12 +2686,21 @@
         </w:rPr>
         <w:t>” o “</w:t>
       </w:r>
+      <w:proofErr w:type="spellStart"/>
       <w:r>
         <w:rPr>
           <w:rFonts w:ascii="Roboto Mono" w:hAnsi="Roboto Mono"/>
           <w:lang w:val="es-ES"/>
         </w:rPr>
-        <w:t>Roboto mono</w:t>
+        <w:t>Roboto</w:t>
+      </w:r>
+      <w:proofErr w:type="spellEnd"/>
+      <w:r>
+        <w:rPr>
+          <w:rFonts w:ascii="Roboto Mono" w:hAnsi="Roboto Mono"/>
+          <w:lang w:val="es-ES"/>
+        </w:rPr>
+        <w:t xml:space="preserve"> mono</w:t>
       </w:r>
       <w:r>
         <w:rPr>
@@ -2815,7 +2884,35 @@
         <w:rPr>
           <w:lang w:val="es-ES"/>
         </w:rPr>
-        <w:t xml:space="preserve"> (i, ii, iii…</w:t>
+        <w:t xml:space="preserve"> (i, </w:t>
+      </w:r>
+      <w:proofErr w:type="spellStart"/>
+      <w:r>
+        <w:rPr>
+          <w:lang w:val="es-ES"/>
+        </w:rPr>
+        <w:t>ii</w:t>
+      </w:r>
+      <w:proofErr w:type="spellEnd"/>
+      <w:r>
+        <w:rPr>
+          <w:lang w:val="es-ES"/>
+        </w:rPr>
+        <w:t xml:space="preserve">, </w:t>
+      </w:r>
+      <w:proofErr w:type="spellStart"/>
+      <w:r>
+        <w:rPr>
+          <w:lang w:val="es-ES"/>
+        </w:rPr>
+        <w:t>iii</w:t>
+      </w:r>
+      <w:proofErr w:type="spellEnd"/>
+      <w:r>
+        <w:rPr>
+          <w:lang w:val="es-ES"/>
+        </w:rPr>
+        <w:t>…</w:t>
       </w:r>
       <w:r>
         <w:rPr>
@@ -2944,118 +3041,342 @@
         </w:rPr>
         <w:t xml:space="preserve">estándar IEEE  830-1998, </w:t>
       </w:r>
+      <w:proofErr w:type="spellStart"/>
       <w:r>
         <w:rPr>
           <w:i/>
           <w:iCs/>
           <w:lang w:val="es-ES"/>
         </w:rPr>
-        <w:t>Recommended Practice for Software Requirements Specifications</w:t>
-      </w:r>
-      <w:r>
-        <w:rPr>
-          <w:lang w:val="es-ES"/>
-        </w:rPr>
-        <w:t>,</w:t>
-      </w:r>
-      <w:r>
-        <w:rPr>
-          <w:lang w:val="es-ES"/>
-        </w:rPr>
-        <w:t xml:space="preserve"> que define las categorías de requisitos en inglés como </w:t>
-      </w:r>
+        <w:t>Recommended</w:t>
+      </w:r>
+      <w:proofErr w:type="spellEnd"/>
       <w:r>
         <w:rPr>
           <w:i/>
           <w:iCs/>
           <w:lang w:val="es-ES"/>
         </w:rPr>
-        <w:t>Functional Requirements</w:t>
-      </w:r>
-      <w:r>
-        <w:rPr>
-          <w:lang w:val="es-ES"/>
-        </w:rPr>
-        <w:t xml:space="preserve"> (FR), </w:t>
-      </w:r>
+        <w:t xml:space="preserve"> </w:t>
+      </w:r>
+      <w:proofErr w:type="spellStart"/>
       <w:r>
         <w:rPr>
           <w:i/>
           <w:iCs/>
           <w:lang w:val="es-ES"/>
         </w:rPr>
-        <w:t>Non-Functional Requirements</w:t>
-      </w:r>
-      <w:r>
-        <w:rPr>
-          <w:lang w:val="es-ES"/>
-        </w:rPr>
-        <w:t xml:space="preserve"> (NFR)</w:t>
-      </w:r>
-      <w:r>
-        <w:rPr>
-          <w:lang w:val="es-ES"/>
-        </w:rPr>
-        <w:t xml:space="preserve"> y</w:t>
-      </w:r>
-      <w:r>
-        <w:rPr>
-          <w:lang w:val="es-ES"/>
-        </w:rPr>
-        <w:t xml:space="preserve"> </w:t>
-      </w:r>
+        <w:t>Practice</w:t>
+      </w:r>
+      <w:proofErr w:type="spellEnd"/>
       <w:r>
         <w:rPr>
           <w:i/>
           <w:iCs/>
           <w:lang w:val="es-ES"/>
         </w:rPr>
-        <w:t>Design Constraints o Design Restrictions</w:t>
-      </w:r>
-      <w:r>
-        <w:rPr>
-          <w:lang w:val="es-ES"/>
-        </w:rPr>
-        <w:t xml:space="preserve"> (C o R).</w:t>
-      </w:r>
-      <w:r>
-        <w:rPr>
-          <w:lang w:val="es-ES"/>
-        </w:rPr>
-        <w:t xml:space="preserve"> En el presente trabajo se ha optado por adaptar dicha terminológica al español, empleando las siglas </w:t>
-      </w:r>
-      <w:r>
-        <w:rPr>
-          <w:lang w:val="es-ES"/>
-        </w:rPr>
-        <w:t>RF (Requisitos Funcionales), RNF (Requisitos No Funcionales) y R (Restricciones), manteniendo la equivalencia conceptual con la clasificación original del estándar.</w:t>
-      </w:r>
-      <w:r>
-        <w:rPr>
-          <w:lang w:val="es-ES"/>
-        </w:rPr>
-        <w:t xml:space="preserve"> [1]</w:t>
-      </w:r>
-    </w:p>
-    <w:p>
-      <w:pPr>
-        <w:rPr>
-          <w:lang w:val="es-ES"/>
-        </w:rPr>
-      </w:pPr>
-      <w:r>
-        <w:rPr>
-          <w:lang w:val="es-ES"/>
-        </w:rPr>
-        <w:t xml:space="preserve">Asimismo, los requisitos no funcionales se han descrito considerando las características de calidad definidas por la norma ISO/IEC 25010:2011, </w:t>
-      </w:r>
+        <w:t xml:space="preserve"> </w:t>
+      </w:r>
+      <w:proofErr w:type="spellStart"/>
       <w:r>
         <w:rPr>
           <w:i/>
           <w:iCs/>
           <w:lang w:val="es-ES"/>
         </w:rPr>
-        <w:t>Systems and Software Quality Models,</w:t>
+        <w:t>for</w:t>
+      </w:r>
+      <w:proofErr w:type="spellEnd"/>
+      <w:r>
+        <w:rPr>
+          <w:i/>
+          <w:iCs/>
+          <w:lang w:val="es-ES"/>
+        </w:rPr>
+        <w:t xml:space="preserve"> Software </w:t>
+      </w:r>
+      <w:proofErr w:type="spellStart"/>
+      <w:r>
+        <w:rPr>
+          <w:i/>
+          <w:iCs/>
+          <w:lang w:val="es-ES"/>
+        </w:rPr>
+        <w:t>Requirements</w:t>
+      </w:r>
+      <w:proofErr w:type="spellEnd"/>
+      <w:r>
+        <w:rPr>
+          <w:i/>
+          <w:iCs/>
+          <w:lang w:val="es-ES"/>
+        </w:rPr>
+        <w:t xml:space="preserve"> </w:t>
+      </w:r>
+      <w:proofErr w:type="spellStart"/>
+      <w:r>
+        <w:rPr>
+          <w:i/>
+          <w:iCs/>
+          <w:lang w:val="es-ES"/>
+        </w:rPr>
+        <w:t>Specifications</w:t>
+      </w:r>
+      <w:proofErr w:type="spellEnd"/>
+      <w:r>
+        <w:rPr>
+          <w:lang w:val="es-ES"/>
+        </w:rPr>
+        <w:t>,</w:t>
+      </w:r>
+      <w:r>
+        <w:rPr>
+          <w:lang w:val="es-ES"/>
+        </w:rPr>
+        <w:t xml:space="preserve"> que define las categorías de requisitos en inglés como </w:t>
+      </w:r>
+      <w:proofErr w:type="spellStart"/>
+      <w:r>
+        <w:rPr>
+          <w:i/>
+          <w:iCs/>
+          <w:lang w:val="es-ES"/>
+        </w:rPr>
+        <w:t>Functional</w:t>
+      </w:r>
+      <w:proofErr w:type="spellEnd"/>
+      <w:r>
+        <w:rPr>
+          <w:i/>
+          <w:iCs/>
+          <w:lang w:val="es-ES"/>
+        </w:rPr>
+        <w:t xml:space="preserve"> </w:t>
+      </w:r>
+      <w:proofErr w:type="spellStart"/>
+      <w:r>
+        <w:rPr>
+          <w:i/>
+          <w:iCs/>
+          <w:lang w:val="es-ES"/>
+        </w:rPr>
+        <w:t>Requirements</w:t>
+      </w:r>
+      <w:proofErr w:type="spellEnd"/>
+      <w:r>
+        <w:rPr>
+          <w:lang w:val="es-ES"/>
+        </w:rPr>
+        <w:t xml:space="preserve"> (FR), </w:t>
+      </w:r>
+      <w:r>
+        <w:rPr>
+          <w:i/>
+          <w:iCs/>
+          <w:lang w:val="es-ES"/>
+        </w:rPr>
+        <w:t>Non-</w:t>
+      </w:r>
+      <w:proofErr w:type="spellStart"/>
+      <w:r>
+        <w:rPr>
+          <w:i/>
+          <w:iCs/>
+          <w:lang w:val="es-ES"/>
+        </w:rPr>
+        <w:t>Functional</w:t>
+      </w:r>
+      <w:proofErr w:type="spellEnd"/>
+      <w:r>
+        <w:rPr>
+          <w:i/>
+          <w:iCs/>
+          <w:lang w:val="es-ES"/>
+        </w:rPr>
+        <w:t xml:space="preserve"> </w:t>
+      </w:r>
+      <w:proofErr w:type="spellStart"/>
+      <w:r>
+        <w:rPr>
+          <w:i/>
+          <w:iCs/>
+          <w:lang w:val="es-ES"/>
+        </w:rPr>
+        <w:t>Requirements</w:t>
+      </w:r>
+      <w:proofErr w:type="spellEnd"/>
+      <w:r>
+        <w:rPr>
+          <w:lang w:val="es-ES"/>
+        </w:rPr>
+        <w:t xml:space="preserve"> (NFR)</w:t>
+      </w:r>
+      <w:r>
+        <w:rPr>
+          <w:lang w:val="es-ES"/>
+        </w:rPr>
+        <w:t xml:space="preserve"> y</w:t>
+      </w:r>
+      <w:r>
+        <w:rPr>
+          <w:lang w:val="es-ES"/>
+        </w:rPr>
+        <w:t xml:space="preserve"> </w:t>
+      </w:r>
+      <w:proofErr w:type="spellStart"/>
+      <w:r>
+        <w:rPr>
+          <w:i/>
+          <w:iCs/>
+          <w:lang w:val="es-ES"/>
+        </w:rPr>
+        <w:t>Design</w:t>
+      </w:r>
+      <w:proofErr w:type="spellEnd"/>
+      <w:r>
+        <w:rPr>
+          <w:i/>
+          <w:iCs/>
+          <w:lang w:val="es-ES"/>
+        </w:rPr>
+        <w:t xml:space="preserve"> </w:t>
+      </w:r>
+      <w:proofErr w:type="spellStart"/>
+      <w:r>
+        <w:rPr>
+          <w:i/>
+          <w:iCs/>
+          <w:lang w:val="es-ES"/>
+        </w:rPr>
+        <w:t>Constraints</w:t>
+      </w:r>
+      <w:proofErr w:type="spellEnd"/>
+      <w:r>
+        <w:rPr>
+          <w:i/>
+          <w:iCs/>
+          <w:lang w:val="es-ES"/>
+        </w:rPr>
+        <w:t xml:space="preserve"> o </w:t>
+      </w:r>
+      <w:proofErr w:type="spellStart"/>
+      <w:r>
+        <w:rPr>
+          <w:i/>
+          <w:iCs/>
+          <w:lang w:val="es-ES"/>
+        </w:rPr>
+        <w:t>Design</w:t>
+      </w:r>
+      <w:proofErr w:type="spellEnd"/>
+      <w:r>
+        <w:rPr>
+          <w:i/>
+          <w:iCs/>
+          <w:lang w:val="es-ES"/>
+        </w:rPr>
+        <w:t xml:space="preserve"> </w:t>
+      </w:r>
+      <w:proofErr w:type="spellStart"/>
+      <w:r>
+        <w:rPr>
+          <w:i/>
+          <w:iCs/>
+          <w:lang w:val="es-ES"/>
+        </w:rPr>
+        <w:t>Restrictions</w:t>
+      </w:r>
+      <w:proofErr w:type="spellEnd"/>
+      <w:r>
+        <w:rPr>
+          <w:lang w:val="es-ES"/>
+        </w:rPr>
+        <w:t xml:space="preserve"> (C o R).</w:t>
+      </w:r>
+      <w:r>
+        <w:rPr>
+          <w:lang w:val="es-ES"/>
+        </w:rPr>
+        <w:t xml:space="preserve"> En el presente trabajo se ha optado por adaptar dicha terminológica al español, empleando las siglas </w:t>
+      </w:r>
+      <w:r>
+        <w:rPr>
+          <w:lang w:val="es-ES"/>
+        </w:rPr>
+        <w:t>RF (Requisitos Funcionales), RNF (Requisitos No Funcionales) y R (Restricciones), manteniendo la equivalencia conceptual con la clasificación original del estándar.</w:t>
+      </w:r>
+      <w:r>
+        <w:rPr>
+          <w:lang w:val="es-ES"/>
+        </w:rPr>
+        <w:t xml:space="preserve"> [1]</w:t>
+      </w:r>
+    </w:p>
+    <w:p>
+      <w:pPr>
+        <w:rPr>
+          <w:lang w:val="es-ES"/>
+        </w:rPr>
+      </w:pPr>
+      <w:r>
+        <w:rPr>
+          <w:lang w:val="es-ES"/>
+        </w:rPr>
+        <w:t xml:space="preserve">Asimismo, los requisitos no funcionales se han descrito considerando las características de calidad definidas por la norma ISO/IEC 25010:2011, </w:t>
+      </w:r>
+      <w:proofErr w:type="spellStart"/>
+      <w:r>
+        <w:rPr>
+          <w:i/>
+          <w:iCs/>
+          <w:lang w:val="es-ES"/>
+        </w:rPr>
+        <w:t>Systems</w:t>
+      </w:r>
+      <w:proofErr w:type="spellEnd"/>
+      <w:r>
+        <w:rPr>
+          <w:i/>
+          <w:iCs/>
+          <w:lang w:val="es-ES"/>
+        </w:rPr>
+        <w:t xml:space="preserve"> and Software </w:t>
+      </w:r>
+      <w:proofErr w:type="spellStart"/>
+      <w:r>
+        <w:rPr>
+          <w:i/>
+          <w:iCs/>
+          <w:lang w:val="es-ES"/>
+        </w:rPr>
+        <w:t>Quality</w:t>
+      </w:r>
+      <w:proofErr w:type="spellEnd"/>
+      <w:r>
+        <w:rPr>
+          <w:i/>
+          <w:iCs/>
+          <w:lang w:val="es-ES"/>
+        </w:rPr>
+        <w:t xml:space="preserve"> </w:t>
+      </w:r>
+      <w:proofErr w:type="spellStart"/>
+      <w:r>
+        <w:rPr>
+          <w:i/>
+          <w:iCs/>
+          <w:lang w:val="es-ES"/>
+        </w:rPr>
+        <w:t>Models</w:t>
+      </w:r>
+      <w:proofErr w:type="spellEnd"/>
+      <w:r>
+        <w:rPr>
+          <w:i/>
+          <w:iCs/>
+          <w:lang w:val="es-ES"/>
+        </w:rPr>
+        <w:t>,</w:t>
       </w:r>
       <w:r>
         <w:rPr>
@@ -3948,7 +4269,21 @@
               <w:rPr>
                 <w:lang w:val="es-ES"/>
               </w:rPr>
-              <w:t>La base de datos será relacional (MySQL, MariaDB o SQLite)</w:t>
+              <w:t xml:space="preserve">La base de datos será relacional (MySQL, </w:t>
+            </w:r>
+            <w:proofErr w:type="spellStart"/>
+            <w:r>
+              <w:rPr>
+                <w:lang w:val="es-ES"/>
+              </w:rPr>
+              <w:t>MariaDB</w:t>
+            </w:r>
+            <w:proofErr w:type="spellEnd"/>
+            <w:r>
+              <w:rPr>
+                <w:lang w:val="es-ES"/>
+              </w:rPr>
+              <w:t xml:space="preserve"> o SQLite)</w:t>
             </w:r>
           </w:p>
         </w:tc>
@@ -4192,11 +4527,27 @@
           <w:lang w:val="es-ES"/>
         </w:rPr>
       </w:pPr>
-      <w:r>
-        <w:rPr>
-          <w:lang w:val="es-ES"/>
-        </w:rPr>
-        <w:t>entity/ : clases que representan las tablas de la base de datos</w:t>
+      <w:proofErr w:type="spellStart"/>
+      <w:r>
+        <w:rPr>
+          <w:lang w:val="es-ES"/>
+        </w:rPr>
+        <w:t>entity</w:t>
+      </w:r>
+      <w:proofErr w:type="spellEnd"/>
+      <w:proofErr w:type="gramStart"/>
+      <w:r>
+        <w:rPr>
+          <w:lang w:val="es-ES"/>
+        </w:rPr>
+        <w:t>/ :</w:t>
+      </w:r>
+      <w:proofErr w:type="gramEnd"/>
+      <w:r>
+        <w:rPr>
+          <w:lang w:val="es-ES"/>
+        </w:rPr>
+        <w:t xml:space="preserve"> clases que representan las tablas de la base de datos</w:t>
       </w:r>
     </w:p>
     <w:p>
@@ -4210,11 +4561,27 @@
           <w:lang w:val="es-ES"/>
         </w:rPr>
       </w:pPr>
-      <w:r>
-        <w:rPr>
-          <w:lang w:val="es-ES"/>
-        </w:rPr>
-        <w:t>dto/ : objetos de transferencia de datos utilizados para comunicar información entre capas</w:t>
+      <w:proofErr w:type="spellStart"/>
+      <w:r>
+        <w:rPr>
+          <w:lang w:val="es-ES"/>
+        </w:rPr>
+        <w:t>dto</w:t>
+      </w:r>
+      <w:proofErr w:type="spellEnd"/>
+      <w:proofErr w:type="gramStart"/>
+      <w:r>
+        <w:rPr>
+          <w:lang w:val="es-ES"/>
+        </w:rPr>
+        <w:t>/ :</w:t>
+      </w:r>
+      <w:proofErr w:type="gramEnd"/>
+      <w:r>
+        <w:rPr>
+          <w:lang w:val="es-ES"/>
+        </w:rPr>
+        <w:t xml:space="preserve"> objetos de transferencia de datos utilizados para comunicar información entre capas</w:t>
       </w:r>
     </w:p>
     <w:p>
@@ -4228,11 +4595,27 @@
           <w:lang w:val="es-ES"/>
         </w:rPr>
       </w:pPr>
-      <w:r>
-        <w:rPr>
-          <w:lang w:val="es-ES"/>
-        </w:rPr>
-        <w:t xml:space="preserve">enums/ : tipos enumerados, como los distintos tipos de IVA o métodos de pago. </w:t>
+      <w:proofErr w:type="spellStart"/>
+      <w:r>
+        <w:rPr>
+          <w:lang w:val="es-ES"/>
+        </w:rPr>
+        <w:t>enums</w:t>
+      </w:r>
+      <w:proofErr w:type="spellEnd"/>
+      <w:proofErr w:type="gramStart"/>
+      <w:r>
+        <w:rPr>
+          <w:lang w:val="es-ES"/>
+        </w:rPr>
+        <w:t>/ :</w:t>
+      </w:r>
+      <w:proofErr w:type="gramEnd"/>
+      <w:r>
+        <w:rPr>
+          <w:lang w:val="es-ES"/>
+        </w:rPr>
+        <w:t xml:space="preserve"> tipos enumerados, como los distintos tipos de IVA o métodos de pago. </w:t>
       </w:r>
     </w:p>
     <w:p>
@@ -4291,11 +4674,41 @@
           <w:lang w:val="es-ES"/>
         </w:rPr>
       </w:pPr>
-      <w:r>
-        <w:rPr>
-          <w:lang w:val="es-ES"/>
-        </w:rPr>
-        <w:t>repository/ : capa de acceso a datos que implementa el patrón DAO (Data Access Object).</w:t>
+      <w:proofErr w:type="spellStart"/>
+      <w:r>
+        <w:rPr>
+          <w:lang w:val="es-ES"/>
+        </w:rPr>
+        <w:t>repository</w:t>
+      </w:r>
+      <w:proofErr w:type="spellEnd"/>
+      <w:proofErr w:type="gramStart"/>
+      <w:r>
+        <w:rPr>
+          <w:lang w:val="es-ES"/>
+        </w:rPr>
+        <w:t>/ :</w:t>
+      </w:r>
+      <w:proofErr w:type="gramEnd"/>
+      <w:r>
+        <w:rPr>
+          <w:lang w:val="es-ES"/>
+        </w:rPr>
+        <w:t xml:space="preserve"> capa de acceso a datos que implementa el patrón DAO (Data Access </w:t>
+      </w:r>
+      <w:proofErr w:type="spellStart"/>
+      <w:r>
+        <w:rPr>
+          <w:lang w:val="es-ES"/>
+        </w:rPr>
+        <w:t>Object</w:t>
+      </w:r>
+      <w:proofErr w:type="spellEnd"/>
+      <w:r>
+        <w:rPr>
+          <w:lang w:val="es-ES"/>
+        </w:rPr>
+        <w:t>).</w:t>
       </w:r>
     </w:p>
     <w:p>
@@ -4305,11 +4718,27 @@
           <w:lang w:val="es-ES"/>
         </w:rPr>
       </w:pPr>
-      <w:r>
-        <w:rPr>
-          <w:lang w:val="es-ES"/>
-        </w:rPr>
-        <w:t>service/ : contiene la lógica de negocio, como los cálculos automáticos de impuestos y las validaciones.</w:t>
+      <w:proofErr w:type="spellStart"/>
+      <w:r>
+        <w:rPr>
+          <w:lang w:val="es-ES"/>
+        </w:rPr>
+        <w:t>service</w:t>
+      </w:r>
+      <w:proofErr w:type="spellEnd"/>
+      <w:proofErr w:type="gramStart"/>
+      <w:r>
+        <w:rPr>
+          <w:lang w:val="es-ES"/>
+        </w:rPr>
+        <w:t>/ :</w:t>
+      </w:r>
+      <w:proofErr w:type="gramEnd"/>
+      <w:r>
+        <w:rPr>
+          <w:lang w:val="es-ES"/>
+        </w:rPr>
+        <w:t xml:space="preserve"> contiene la lógica de negocio, como los cálculos automáticos de impuestos y las validaciones.</w:t>
       </w:r>
     </w:p>
     <w:p>
@@ -4319,11 +4748,27 @@
           <w:lang w:val="es-ES"/>
         </w:rPr>
       </w:pPr>
-      <w:r>
-        <w:rPr>
-          <w:lang w:val="es-ES"/>
-        </w:rPr>
-        <w:t>util/ : agrupa funciones auxiliares reutilizables.</w:t>
+      <w:proofErr w:type="spellStart"/>
+      <w:r>
+        <w:rPr>
+          <w:lang w:val="es-ES"/>
+        </w:rPr>
+        <w:t>util</w:t>
+      </w:r>
+      <w:proofErr w:type="spellEnd"/>
+      <w:proofErr w:type="gramStart"/>
+      <w:r>
+        <w:rPr>
+          <w:lang w:val="es-ES"/>
+        </w:rPr>
+        <w:t>/ :</w:t>
+      </w:r>
+      <w:proofErr w:type="gramEnd"/>
+      <w:r>
+        <w:rPr>
+          <w:lang w:val="es-ES"/>
+        </w:rPr>
+        <w:t xml:space="preserve"> agrupa funciones auxiliares reutilizables.</w:t>
       </w:r>
     </w:p>
     <w:p>
@@ -4333,11 +4778,27 @@
           <w:lang w:val="es-ES"/>
         </w:rPr>
       </w:pPr>
-      <w:r>
-        <w:rPr>
-          <w:lang w:val="es-ES"/>
-        </w:rPr>
-        <w:t>exception/ : gestiona el manejo centralizado de errores y excepciones.</w:t>
+      <w:proofErr w:type="spellStart"/>
+      <w:r>
+        <w:rPr>
+          <w:lang w:val="es-ES"/>
+        </w:rPr>
+        <w:t>exception</w:t>
+      </w:r>
+      <w:proofErr w:type="spellEnd"/>
+      <w:proofErr w:type="gramStart"/>
+      <w:r>
+        <w:rPr>
+          <w:lang w:val="es-ES"/>
+        </w:rPr>
+        <w:t>/ :</w:t>
+      </w:r>
+      <w:proofErr w:type="gramEnd"/>
+      <w:r>
+        <w:rPr>
+          <w:lang w:val="es-ES"/>
+        </w:rPr>
+        <w:t xml:space="preserve"> gestiona el manejo centralizado de errores y excepciones.</w:t>
       </w:r>
     </w:p>
     <w:p>
@@ -4397,7 +4858,84 @@
         <w:rPr>
           <w:lang w:val="es-ES"/>
         </w:rPr>
+        <w:t>Diagrama entidad-relación</w:t>
+      </w:r>
+    </w:p>
+    <w:p>
+      <w:pPr>
+        <w:rPr>
+          <w:lang w:val="es-ES"/>
+        </w:rPr>
+      </w:pPr>
+    </w:p>
+    <w:p>
+      <w:pPr>
+        <w:rPr>
+          <w:lang w:val="es-ES"/>
+        </w:rPr>
+      </w:pPr>
+      <w:r>
+        <w:rPr>
+          <w:noProof/>
+          <w:lang w:val="es-ES"/>
+        </w:rPr>
+        <w:drawing>
+          <wp:inline distT="0" distB="0" distL="0" distR="0" wp14:anchorId="66EC1179" wp14:editId="048F8B38">
+            <wp:extent cx="4594648" cy="2764465"/>
+            <wp:effectExtent l="0" t="0" r="0" b="0"/>
+            <wp:docPr id="925050637" name="Picture 1" descr="A diagram of a product&#10;&#10;AI-generated content may be incorrect."/>
+            <wp:cNvGraphicFramePr>
+              <a:graphicFrameLocks xmlns:a="http://schemas.openxmlformats.org/drawingml/2006/main" noChangeAspect="1"/>
+            </wp:cNvGraphicFramePr>
+            <a:graphic xmlns:a="http://schemas.openxmlformats.org/drawingml/2006/main">
+              <a:graphicData uri="http://schemas.openxmlformats.org/drawingml/2006/picture">
+                <pic:pic xmlns:pic="http://schemas.openxmlformats.org/drawingml/2006/picture">
+                  <pic:nvPicPr>
+                    <pic:cNvPr id="925050637" name="Picture 1" descr="A diagram of a product&#10;&#10;AI-generated content may be incorrect."/>
+                    <pic:cNvPicPr/>
+                  </pic:nvPicPr>
+                  <pic:blipFill>
+                    <a:blip r:embed="rId15"/>
+                    <a:stretch>
+                      <a:fillRect/>
+                    </a:stretch>
+                  </pic:blipFill>
+                  <pic:spPr>
+                    <a:xfrm>
+                      <a:off x="0" y="0"/>
+                      <a:ext cx="4657065" cy="2802019"/>
+                    </a:xfrm>
+                    <a:prstGeom prst="rect">
+                      <a:avLst/>
+                    </a:prstGeom>
+                  </pic:spPr>
+                </pic:pic>
+              </a:graphicData>
+            </a:graphic>
+          </wp:inline>
+        </w:drawing>
+      </w:r>
+    </w:p>
+    <w:p>
+      <w:pPr>
+        <w:pStyle w:val="Heading3"/>
+        <w:rPr>
+          <w:lang w:val="es-ES"/>
+        </w:rPr>
+      </w:pPr>
+      <w:r>
+        <w:rPr>
+          <w:lang w:val="es-ES"/>
+        </w:rPr>
+        <w:lastRenderedPageBreak/>
         <w:t>Descripción detallada de las entidades</w:t>
+      </w:r>
+      <w:r>
+        <w:rPr>
+          <w:rFonts w:eastAsia="SimSun" w:hint="eastAsia"/>
+          <w:lang w:val="es-ES" w:eastAsia="zh-CN"/>
+        </w:rPr>
+        <w:t>66</w:t>
       </w:r>
     </w:p>
     <w:p>
@@ -4436,7 +4974,6 @@
           <w:p>
             <w:pPr>
               <w:rPr>
-                <w:rFonts w:hint="eastAsia"/>
                 <w:b/>
                 <w:bCs/>
                 <w:lang w:val="es-ES" w:eastAsia="zh-CN"/>
@@ -4459,7 +4996,6 @@
           <w:p>
             <w:pPr>
               <w:rPr>
-                <w:rFonts w:hint="eastAsia"/>
                 <w:b/>
                 <w:bCs/>
                 <w:lang w:val="es-ES" w:eastAsia="zh-CN"/>
@@ -4482,7 +5018,6 @@
           <w:p>
             <w:pPr>
               <w:rPr>
-                <w:rFonts w:hint="eastAsia"/>
                 <w:b/>
                 <w:bCs/>
                 <w:lang w:val="es-ES" w:eastAsia="zh-CN"/>
@@ -4505,7 +5040,6 @@
           <w:p>
             <w:pPr>
               <w:rPr>
-                <w:rFonts w:hint="eastAsia"/>
                 <w:b/>
                 <w:bCs/>
                 <w:lang w:val="es-ES" w:eastAsia="zh-CN"/>
@@ -4534,6 +5068,7 @@
                 <w:lang w:val="es-ES" w:eastAsia="zh-CN"/>
               </w:rPr>
             </w:pPr>
+            <w:proofErr w:type="spellStart"/>
             <w:r>
               <w:rPr>
                 <w:rFonts w:ascii="Consolas" w:hAnsi="Consolas"/>
@@ -4541,6 +5076,7 @@
               </w:rPr>
               <w:t>id_cliente</w:t>
             </w:r>
+            <w:proofErr w:type="spellEnd"/>
           </w:p>
         </w:tc>
         <w:tc>
@@ -4614,6 +5150,7 @@
                 <w:lang w:val="es-ES" w:eastAsia="zh-CN"/>
               </w:rPr>
             </w:pPr>
+            <w:proofErr w:type="spellStart"/>
             <w:r>
               <w:rPr>
                 <w:rFonts w:ascii="Consolas" w:hAnsi="Consolas"/>
@@ -4621,6 +5158,7 @@
               </w:rPr>
               <w:t>nombre_fiscal</w:t>
             </w:r>
+            <w:proofErr w:type="spellEnd"/>
           </w:p>
         </w:tc>
         <w:tc>
@@ -4634,12 +5172,21 @@
                 <w:lang w:val="es-ES" w:eastAsia="zh-CN"/>
               </w:rPr>
             </w:pPr>
+            <w:proofErr w:type="gramStart"/>
             <w:r>
               <w:rPr>
                 <w:rFonts w:ascii="Consolas" w:hAnsi="Consolas"/>
                 <w:lang w:val="es-ES" w:eastAsia="zh-CN"/>
               </w:rPr>
-              <w:t>VARCHAR(255)</w:t>
+              <w:t>VARCHAR(</w:t>
+            </w:r>
+            <w:proofErr w:type="gramEnd"/>
+            <w:r>
+              <w:rPr>
+                <w:rFonts w:ascii="Consolas" w:hAnsi="Consolas"/>
+                <w:lang w:val="es-ES" w:eastAsia="zh-CN"/>
+              </w:rPr>
+              <w:t>255)</w:t>
             </w:r>
           </w:p>
         </w:tc>
@@ -4694,6 +5241,7 @@
                 <w:lang w:val="es-ES" w:eastAsia="zh-CN"/>
               </w:rPr>
             </w:pPr>
+            <w:proofErr w:type="spellStart"/>
             <w:r>
               <w:rPr>
                 <w:rFonts w:ascii="Consolas" w:hAnsi="Consolas"/>
@@ -4701,6 +5249,7 @@
               </w:rPr>
               <w:t>nif</w:t>
             </w:r>
+            <w:proofErr w:type="spellEnd"/>
           </w:p>
         </w:tc>
         <w:tc>
@@ -4714,12 +5263,21 @@
                 <w:lang w:val="es-ES" w:eastAsia="zh-CN"/>
               </w:rPr>
             </w:pPr>
+            <w:proofErr w:type="gramStart"/>
             <w:r>
               <w:rPr>
                 <w:rFonts w:ascii="Consolas" w:hAnsi="Consolas"/>
                 <w:lang w:val="es-ES" w:eastAsia="zh-CN"/>
               </w:rPr>
-              <w:t>VARCHAR(20)</w:t>
+              <w:t>VARCHAR(</w:t>
+            </w:r>
+            <w:proofErr w:type="gramEnd"/>
+            <w:r>
+              <w:rPr>
+                <w:rFonts w:ascii="Consolas" w:hAnsi="Consolas"/>
+                <w:lang w:val="es-ES" w:eastAsia="zh-CN"/>
+              </w:rPr>
+              <w:t>20)</w:t>
             </w:r>
           </w:p>
         </w:tc>
@@ -4774,6 +5332,7 @@
                 <w:lang w:val="es-ES" w:eastAsia="zh-CN"/>
               </w:rPr>
             </w:pPr>
+            <w:proofErr w:type="spellStart"/>
             <w:r>
               <w:rPr>
                 <w:rFonts w:ascii="Consolas" w:hAnsi="Consolas"/>
@@ -4781,6 +5340,7 @@
               </w:rPr>
               <w:t>direccion</w:t>
             </w:r>
+            <w:proofErr w:type="spellEnd"/>
           </w:p>
         </w:tc>
         <w:tc>
@@ -4794,12 +5354,21 @@
                 <w:lang w:val="es-ES" w:eastAsia="zh-CN"/>
               </w:rPr>
             </w:pPr>
+            <w:proofErr w:type="gramStart"/>
             <w:r>
               <w:rPr>
                 <w:rFonts w:ascii="Consolas" w:hAnsi="Consolas"/>
                 <w:lang w:val="es-ES" w:eastAsia="zh-CN"/>
               </w:rPr>
-              <w:t>VARCHAR(255)</w:t>
+              <w:t>VARCHAR(</w:t>
+            </w:r>
+            <w:proofErr w:type="gramEnd"/>
+            <w:r>
+              <w:rPr>
+                <w:rFonts w:ascii="Consolas" w:hAnsi="Consolas"/>
+                <w:lang w:val="es-ES" w:eastAsia="zh-CN"/>
+              </w:rPr>
+              <w:t>255)</w:t>
             </w:r>
           </w:p>
         </w:tc>
@@ -4854,6 +5423,7 @@
                 <w:lang w:val="es-ES" w:eastAsia="zh-CN"/>
               </w:rPr>
             </w:pPr>
+            <w:proofErr w:type="spellStart"/>
             <w:r>
               <w:rPr>
                 <w:rFonts w:ascii="Consolas" w:hAnsi="Consolas"/>
@@ -4861,6 +5431,7 @@
               </w:rPr>
               <w:t>telefono</w:t>
             </w:r>
+            <w:proofErr w:type="spellEnd"/>
           </w:p>
         </w:tc>
         <w:tc>
@@ -4874,12 +5445,21 @@
                 <w:lang w:val="es-ES" w:eastAsia="zh-CN"/>
               </w:rPr>
             </w:pPr>
+            <w:proofErr w:type="gramStart"/>
             <w:r>
               <w:rPr>
                 <w:rFonts w:ascii="Consolas" w:hAnsi="Consolas"/>
                 <w:lang w:val="es-ES" w:eastAsia="zh-CN"/>
               </w:rPr>
-              <w:t>VARCHAR(20)</w:t>
+              <w:t>VARCHAR(</w:t>
+            </w:r>
+            <w:proofErr w:type="gramEnd"/>
+            <w:r>
+              <w:rPr>
+                <w:rFonts w:ascii="Consolas" w:hAnsi="Consolas"/>
+                <w:lang w:val="es-ES" w:eastAsia="zh-CN"/>
+              </w:rPr>
+              <w:t>20)</w:t>
             </w:r>
           </w:p>
         </w:tc>
@@ -4954,12 +5534,21 @@
                 <w:lang w:val="es-ES" w:eastAsia="zh-CN"/>
               </w:rPr>
             </w:pPr>
+            <w:proofErr w:type="gramStart"/>
             <w:r>
               <w:rPr>
                 <w:rFonts w:ascii="Consolas" w:hAnsi="Consolas"/>
                 <w:lang w:val="es-ES" w:eastAsia="zh-CN"/>
               </w:rPr>
-              <w:t>VARCHAR(100)</w:t>
+              <w:t>VARCHAR(</w:t>
+            </w:r>
+            <w:proofErr w:type="gramEnd"/>
+            <w:r>
+              <w:rPr>
+                <w:rFonts w:ascii="Consolas" w:hAnsi="Consolas"/>
+                <w:lang w:val="es-ES" w:eastAsia="zh-CN"/>
+              </w:rPr>
+              <w:t>100)</w:t>
             </w:r>
           </w:p>
         </w:tc>
@@ -5006,7 +5595,6 @@
     <w:p>
       <w:pPr>
         <w:rPr>
-          <w:rFonts w:hint="eastAsia"/>
           <w:lang w:val="es-ES" w:eastAsia="zh-CN"/>
         </w:rPr>
       </w:pPr>
@@ -5131,6 +5719,7 @@
                 <w:lang w:val="es-ES"/>
               </w:rPr>
             </w:pPr>
+            <w:proofErr w:type="spellStart"/>
             <w:r>
               <w:rPr>
                 <w:rFonts w:ascii="Consolas" w:hAnsi="Consolas"/>
@@ -5138,6 +5727,7 @@
               </w:rPr>
               <w:t>id_producto</w:t>
             </w:r>
+            <w:proofErr w:type="spellEnd"/>
           </w:p>
         </w:tc>
         <w:tc>
@@ -5211,14 +5801,15 @@
                 <w:lang w:val="es-ES"/>
               </w:rPr>
             </w:pPr>
-            <w:r>
-              <w:rPr>
-                <w:rFonts w:ascii="Consolas" w:hAnsi="Consolas"/>
-                <w:lang w:val="es-ES"/>
-              </w:rPr>
-              <w:lastRenderedPageBreak/>
+            <w:proofErr w:type="spellStart"/>
+            <w:r>
+              <w:rPr>
+                <w:rFonts w:ascii="Consolas" w:hAnsi="Consolas"/>
+                <w:lang w:val="es-ES"/>
+              </w:rPr>
               <w:t>id_tipo_iva</w:t>
             </w:r>
+            <w:proofErr w:type="spellEnd"/>
           </w:p>
         </w:tc>
         <w:tc>
@@ -5292,6 +5883,7 @@
                 <w:lang w:val="es-ES"/>
               </w:rPr>
             </w:pPr>
+            <w:proofErr w:type="spellStart"/>
             <w:r>
               <w:rPr>
                 <w:rFonts w:ascii="Consolas" w:hAnsi="Consolas"/>
@@ -5299,6 +5891,7 @@
               </w:rPr>
               <w:t>codigo</w:t>
             </w:r>
+            <w:proofErr w:type="spellEnd"/>
           </w:p>
         </w:tc>
         <w:tc>
@@ -5312,12 +5905,21 @@
                 <w:lang w:val="es-ES"/>
               </w:rPr>
             </w:pPr>
-            <w:r>
-              <w:rPr>
-                <w:rFonts w:ascii="Consolas" w:hAnsi="Consolas"/>
-                <w:lang w:val="es-ES"/>
-              </w:rPr>
-              <w:t>VARCHAR(50)</w:t>
+            <w:proofErr w:type="gramStart"/>
+            <w:r>
+              <w:rPr>
+                <w:rFonts w:ascii="Consolas" w:hAnsi="Consolas"/>
+                <w:lang w:val="es-ES"/>
+              </w:rPr>
+              <w:t>VARCHAR(</w:t>
+            </w:r>
+            <w:proofErr w:type="gramEnd"/>
+            <w:r>
+              <w:rPr>
+                <w:rFonts w:ascii="Consolas" w:hAnsi="Consolas"/>
+                <w:lang w:val="es-ES"/>
+              </w:rPr>
+              <w:t>50)</w:t>
             </w:r>
           </w:p>
         </w:tc>
@@ -5392,12 +5994,21 @@
                 <w:lang w:val="es-ES"/>
               </w:rPr>
             </w:pPr>
-            <w:r>
-              <w:rPr>
-                <w:rFonts w:ascii="Consolas" w:hAnsi="Consolas"/>
-                <w:lang w:val="es-ES"/>
-              </w:rPr>
-              <w:t>VARCHAR(255)</w:t>
+            <w:proofErr w:type="gramStart"/>
+            <w:r>
+              <w:rPr>
+                <w:rFonts w:ascii="Consolas" w:hAnsi="Consolas"/>
+                <w:lang w:val="es-ES"/>
+              </w:rPr>
+              <w:t>VARCHAR(</w:t>
+            </w:r>
+            <w:proofErr w:type="gramEnd"/>
+            <w:r>
+              <w:rPr>
+                <w:rFonts w:ascii="Consolas" w:hAnsi="Consolas"/>
+                <w:lang w:val="es-ES"/>
+              </w:rPr>
+              <w:t>255)</w:t>
             </w:r>
           </w:p>
         </w:tc>
@@ -5452,6 +6063,7 @@
                 <w:lang w:val="es-ES"/>
               </w:rPr>
             </w:pPr>
+            <w:proofErr w:type="spellStart"/>
             <w:r>
               <w:rPr>
                 <w:rFonts w:ascii="Consolas" w:hAnsi="Consolas"/>
@@ -5459,6 +6071,7 @@
               </w:rPr>
               <w:t>descripcion</w:t>
             </w:r>
+            <w:proofErr w:type="spellEnd"/>
           </w:p>
         </w:tc>
         <w:tc>
@@ -5552,12 +6165,21 @@
                 <w:lang w:val="es-ES"/>
               </w:rPr>
             </w:pPr>
-            <w:r>
-              <w:rPr>
-                <w:rFonts w:ascii="Consolas" w:hAnsi="Consolas"/>
-                <w:lang w:val="es-ES"/>
-              </w:rPr>
-              <w:t>DECIMAL(10,2)</w:t>
+            <w:proofErr w:type="gramStart"/>
+            <w:r>
+              <w:rPr>
+                <w:rFonts w:ascii="Consolas" w:hAnsi="Consolas"/>
+                <w:lang w:val="es-ES"/>
+              </w:rPr>
+              <w:t>DECIMAL(</w:t>
+            </w:r>
+            <w:proofErr w:type="gramEnd"/>
+            <w:r>
+              <w:rPr>
+                <w:rFonts w:ascii="Consolas" w:hAnsi="Consolas"/>
+                <w:lang w:val="es-ES"/>
+              </w:rPr>
+              <w:t>10,2)</w:t>
             </w:r>
           </w:p>
         </w:tc>
@@ -5612,6 +6234,7 @@
                 <w:lang w:val="es-ES"/>
               </w:rPr>
             </w:pPr>
+            <w:proofErr w:type="spellStart"/>
             <w:r>
               <w:rPr>
                 <w:rFonts w:ascii="Consolas" w:hAnsi="Consolas"/>
@@ -5619,6 +6242,7 @@
               </w:rPr>
               <w:t>precio_base</w:t>
             </w:r>
+            <w:proofErr w:type="spellEnd"/>
           </w:p>
         </w:tc>
         <w:tc>
@@ -5632,12 +6256,21 @@
                 <w:lang w:val="es-ES"/>
               </w:rPr>
             </w:pPr>
-            <w:r>
-              <w:rPr>
-                <w:rFonts w:ascii="Consolas" w:hAnsi="Consolas"/>
-                <w:lang w:val="es-ES"/>
-              </w:rPr>
-              <w:t>DECIMAL(10,2)</w:t>
+            <w:proofErr w:type="gramStart"/>
+            <w:r>
+              <w:rPr>
+                <w:rFonts w:ascii="Consolas" w:hAnsi="Consolas"/>
+                <w:lang w:val="es-ES"/>
+              </w:rPr>
+              <w:t>DECIMAL(</w:t>
+            </w:r>
+            <w:proofErr w:type="gramEnd"/>
+            <w:r>
+              <w:rPr>
+                <w:rFonts w:ascii="Consolas" w:hAnsi="Consolas"/>
+                <w:lang w:val="es-ES"/>
+              </w:rPr>
+              <w:t>10,2)</w:t>
             </w:r>
           </w:p>
         </w:tc>
@@ -5655,13 +6288,7 @@
               <w:rPr>
                 <w:lang w:val="es-ES"/>
               </w:rPr>
-              <w:t xml:space="preserve">Precio </w:t>
-            </w:r>
-            <w:r>
-              <w:rPr>
-                <w:lang w:val="es-ES"/>
-              </w:rPr>
-              <w:t>sin impuesto</w:t>
+              <w:t>Precio sin impuesto</w:t>
             </w:r>
           </w:p>
         </w:tc>
@@ -5698,6 +6325,7 @@
                 <w:lang w:val="es-ES"/>
               </w:rPr>
             </w:pPr>
+            <w:proofErr w:type="spellStart"/>
             <w:r>
               <w:rPr>
                 <w:rFonts w:ascii="Consolas" w:hAnsi="Consolas"/>
@@ -5705,6 +6333,7 @@
               </w:rPr>
               <w:t>tipo_retencion</w:t>
             </w:r>
+            <w:proofErr w:type="spellEnd"/>
           </w:p>
         </w:tc>
         <w:tc>
@@ -5718,12 +6347,21 @@
                 <w:lang w:val="es-ES"/>
               </w:rPr>
             </w:pPr>
-            <w:r>
-              <w:rPr>
-                <w:rFonts w:ascii="Consolas" w:hAnsi="Consolas"/>
-                <w:lang w:val="es-ES"/>
-              </w:rPr>
-              <w:t>DECIMAL(5,2)</w:t>
+            <w:proofErr w:type="gramStart"/>
+            <w:r>
+              <w:rPr>
+                <w:rFonts w:ascii="Consolas" w:hAnsi="Consolas"/>
+                <w:lang w:val="es-ES"/>
+              </w:rPr>
+              <w:t>DECIMAL(</w:t>
+            </w:r>
+            <w:proofErr w:type="gramEnd"/>
+            <w:r>
+              <w:rPr>
+                <w:rFonts w:ascii="Consolas" w:hAnsi="Consolas"/>
+                <w:lang w:val="es-ES"/>
+              </w:rPr>
+              <w:t>5,2)</w:t>
             </w:r>
           </w:p>
         </w:tc>
@@ -5781,12 +6419,14 @@
           <w:lang w:val="es-ES"/>
         </w:rPr>
       </w:pPr>
+      <w:proofErr w:type="spellStart"/>
       <w:r>
         <w:rPr>
           <w:lang w:val="es-ES"/>
         </w:rPr>
         <w:t>Tipo_IVA</w:t>
       </w:r>
+      <w:proofErr w:type="spellEnd"/>
     </w:p>
     <w:tbl>
       <w:tblPr>
@@ -5894,6 +6534,7 @@
                 <w:lang w:val="es-ES"/>
               </w:rPr>
             </w:pPr>
+            <w:proofErr w:type="spellStart"/>
             <w:r>
               <w:rPr>
                 <w:rFonts w:ascii="Consolas" w:hAnsi="Consolas"/>
@@ -5901,6 +6542,7 @@
               </w:rPr>
               <w:t>id_tipo_iva</w:t>
             </w:r>
+            <w:proofErr w:type="spellEnd"/>
           </w:p>
         </w:tc>
         <w:tc>
@@ -5994,12 +6636,21 @@
                 <w:lang w:val="es-ES"/>
               </w:rPr>
             </w:pPr>
-            <w:r>
-              <w:rPr>
-                <w:rFonts w:ascii="Consolas" w:hAnsi="Consolas"/>
-                <w:lang w:val="es-ES"/>
-              </w:rPr>
-              <w:t>VARCHAR(50)</w:t>
+            <w:proofErr w:type="gramStart"/>
+            <w:r>
+              <w:rPr>
+                <w:rFonts w:ascii="Consolas" w:hAnsi="Consolas"/>
+                <w:lang w:val="es-ES"/>
+              </w:rPr>
+              <w:t>VARCHAR(</w:t>
+            </w:r>
+            <w:proofErr w:type="gramEnd"/>
+            <w:r>
+              <w:rPr>
+                <w:rFonts w:ascii="Consolas" w:hAnsi="Consolas"/>
+                <w:lang w:val="es-ES"/>
+              </w:rPr>
+              <w:t>50)</w:t>
             </w:r>
           </w:p>
         </w:tc>
@@ -6137,12 +6788,14 @@
           <w:lang w:val="es-ES"/>
         </w:rPr>
       </w:pPr>
+      <w:proofErr w:type="spellStart"/>
       <w:r>
         <w:rPr>
           <w:lang w:val="es-ES"/>
         </w:rPr>
         <w:t>Linea_factura</w:t>
       </w:r>
+      <w:proofErr w:type="spellEnd"/>
     </w:p>
     <w:tbl>
       <w:tblPr>
@@ -6250,20 +6903,15 @@
                 <w:lang w:val="es-ES"/>
               </w:rPr>
             </w:pPr>
-            <w:r>
-              <w:rPr>
-                <w:rFonts w:ascii="Consolas" w:hAnsi="Consolas"/>
-                <w:lang w:val="es-ES"/>
-              </w:rPr>
-              <w:t>id_</w:t>
-            </w:r>
-            <w:r>
-              <w:rPr>
-                <w:rFonts w:ascii="Consolas" w:hAnsi="Consolas"/>
-                <w:lang w:val="es-ES"/>
-              </w:rPr>
-              <w:t>linea</w:t>
-            </w:r>
+            <w:proofErr w:type="spellStart"/>
+            <w:r>
+              <w:rPr>
+                <w:rFonts w:ascii="Consolas" w:hAnsi="Consolas"/>
+                <w:lang w:val="es-ES"/>
+              </w:rPr>
+              <w:t>id_linea</w:t>
+            </w:r>
+            <w:proofErr w:type="spellEnd"/>
           </w:p>
         </w:tc>
         <w:tc>
@@ -6337,20 +6985,15 @@
                 <w:lang w:val="es-ES"/>
               </w:rPr>
             </w:pPr>
-            <w:r>
-              <w:rPr>
-                <w:rFonts w:ascii="Consolas" w:hAnsi="Consolas"/>
-                <w:lang w:val="es-ES"/>
-              </w:rPr>
-              <w:t>id_</w:t>
-            </w:r>
-            <w:r>
-              <w:rPr>
-                <w:rFonts w:ascii="Consolas" w:hAnsi="Consolas"/>
-                <w:lang w:val="es-ES"/>
-              </w:rPr>
-              <w:t>factura</w:t>
-            </w:r>
+            <w:proofErr w:type="spellStart"/>
+            <w:r>
+              <w:rPr>
+                <w:rFonts w:ascii="Consolas" w:hAnsi="Consolas"/>
+                <w:lang w:val="es-ES"/>
+              </w:rPr>
+              <w:t>id_factura</w:t>
+            </w:r>
+            <w:proofErr w:type="spellEnd"/>
           </w:p>
         </w:tc>
         <w:tc>
@@ -6407,21 +7050,7 @@
                 <w:rFonts w:ascii="Consolas" w:hAnsi="Consolas"/>
                 <w:lang w:val="es-ES"/>
               </w:rPr>
-              <w:t xml:space="preserve">FK -&gt; </w:t>
-            </w:r>
-            <w:r>
-              <w:rPr>
-                <w:rFonts w:ascii="Consolas" w:hAnsi="Consolas"/>
-                <w:lang w:val="es-ES"/>
-              </w:rPr>
-              <w:t>FACTURA</w:t>
-            </w:r>
-            <w:r>
-              <w:rPr>
-                <w:rFonts w:ascii="Consolas" w:hAnsi="Consolas"/>
-                <w:lang w:val="es-ES"/>
-              </w:rPr>
-              <w:t>, NOT NULL</w:t>
+              <w:t>FK -&gt; FACTURA, NOT NULL</w:t>
             </w:r>
           </w:p>
         </w:tc>
@@ -6438,20 +7067,16 @@
                 <w:lang w:val="es-ES"/>
               </w:rPr>
             </w:pPr>
-            <w:r>
-              <w:rPr>
-                <w:rFonts w:ascii="Consolas" w:hAnsi="Consolas"/>
-                <w:lang w:val="es-ES"/>
-              </w:rPr>
-              <w:t>id_</w:t>
-            </w:r>
-            <w:r>
-              <w:rPr>
-                <w:rFonts w:ascii="Consolas" w:hAnsi="Consolas"/>
-                <w:lang w:val="es-ES"/>
-              </w:rPr>
-              <w:t>producto</w:t>
-            </w:r>
+            <w:proofErr w:type="spellStart"/>
+            <w:r>
+              <w:rPr>
+                <w:rFonts w:ascii="Consolas" w:hAnsi="Consolas"/>
+                <w:lang w:val="es-ES"/>
+              </w:rPr>
+              <w:lastRenderedPageBreak/>
+              <w:t>id_producto</w:t>
+            </w:r>
+            <w:proofErr w:type="spellEnd"/>
           </w:p>
         </w:tc>
         <w:tc>
@@ -6508,21 +7133,7 @@
                 <w:rFonts w:ascii="Consolas" w:hAnsi="Consolas"/>
                 <w:lang w:val="es-ES"/>
               </w:rPr>
-              <w:t xml:space="preserve">FK -&gt; </w:t>
-            </w:r>
-            <w:r>
-              <w:rPr>
-                <w:rFonts w:ascii="Consolas" w:hAnsi="Consolas"/>
-                <w:lang w:val="es-ES"/>
-              </w:rPr>
-              <w:t>PRODUCTO</w:t>
-            </w:r>
-            <w:r>
-              <w:rPr>
-                <w:rFonts w:ascii="Consolas" w:hAnsi="Consolas"/>
-                <w:lang w:val="es-ES"/>
-              </w:rPr>
-              <w:t>, NOT NULL</w:t>
+              <w:t>FK -&gt; PRODUCTO, NOT NULL</w:t>
             </w:r>
           </w:p>
         </w:tc>
@@ -6559,12 +7170,21 @@
                 <w:lang w:val="es-ES"/>
               </w:rPr>
             </w:pPr>
-            <w:r>
-              <w:rPr>
-                <w:rFonts w:ascii="Consolas" w:hAnsi="Consolas"/>
-                <w:lang w:val="en-GB"/>
-              </w:rPr>
-              <w:t>DECIMAL(10,2)</w:t>
+            <w:proofErr w:type="gramStart"/>
+            <w:r>
+              <w:rPr>
+                <w:rFonts w:ascii="Consolas" w:hAnsi="Consolas"/>
+                <w:lang w:val="en-GB"/>
+              </w:rPr>
+              <w:t>DECIMAL(</w:t>
+            </w:r>
+            <w:proofErr w:type="gramEnd"/>
+            <w:r>
+              <w:rPr>
+                <w:rFonts w:ascii="Consolas" w:hAnsi="Consolas"/>
+                <w:lang w:val="en-GB"/>
+              </w:rPr>
+              <w:t>10,2)</w:t>
             </w:r>
           </w:p>
         </w:tc>
@@ -6619,6 +7239,7 @@
                 <w:lang w:val="es-ES"/>
               </w:rPr>
             </w:pPr>
+            <w:proofErr w:type="spellStart"/>
             <w:r>
               <w:rPr>
                 <w:rFonts w:ascii="Consolas" w:hAnsi="Consolas"/>
@@ -6626,6 +7247,7 @@
               </w:rPr>
               <w:t>precio_unitario</w:t>
             </w:r>
+            <w:proofErr w:type="spellEnd"/>
           </w:p>
         </w:tc>
         <w:tc>
@@ -6639,12 +7261,21 @@
                 <w:lang w:val="es-ES"/>
               </w:rPr>
             </w:pPr>
-            <w:r>
-              <w:rPr>
-                <w:rFonts w:ascii="Consolas" w:hAnsi="Consolas"/>
-                <w:lang w:val="en-GB"/>
-              </w:rPr>
-              <w:t>DECIMAL(10,2)</w:t>
+            <w:proofErr w:type="gramStart"/>
+            <w:r>
+              <w:rPr>
+                <w:rFonts w:ascii="Consolas" w:hAnsi="Consolas"/>
+                <w:lang w:val="en-GB"/>
+              </w:rPr>
+              <w:t>DECIMAL(</w:t>
+            </w:r>
+            <w:proofErr w:type="gramEnd"/>
+            <w:r>
+              <w:rPr>
+                <w:rFonts w:ascii="Consolas" w:hAnsi="Consolas"/>
+                <w:lang w:val="en-GB"/>
+              </w:rPr>
+              <w:t>10,2)</w:t>
             </w:r>
           </w:p>
         </w:tc>
@@ -6682,21 +7313,7 @@
                 <w:rFonts w:ascii="Consolas" w:hAnsi="Consolas"/>
                 <w:lang w:val="es-ES"/>
               </w:rPr>
-              <w:t>NOT NULL, &gt;</w:t>
-            </w:r>
-            <w:r>
-              <w:rPr>
-                <w:rFonts w:ascii="Consolas" w:hAnsi="Consolas"/>
-                <w:lang w:val="es-ES"/>
-              </w:rPr>
-              <w:t>=</w:t>
-            </w:r>
-            <w:r>
-              <w:rPr>
-                <w:rFonts w:ascii="Consolas" w:hAnsi="Consolas"/>
-                <w:lang w:val="es-ES"/>
-              </w:rPr>
-              <w:t>0</w:t>
+              <w:t>NOT NULL, &gt;=0</w:t>
             </w:r>
           </w:p>
         </w:tc>
@@ -6713,6 +7330,7 @@
                 <w:lang w:val="en-GB"/>
               </w:rPr>
             </w:pPr>
+            <w:proofErr w:type="spellStart"/>
             <w:r>
               <w:rPr>
                 <w:rFonts w:ascii="Consolas" w:hAnsi="Consolas"/>
@@ -6720,6 +7338,7 @@
               </w:rPr>
               <w:t>descuento</w:t>
             </w:r>
+            <w:proofErr w:type="spellEnd"/>
           </w:p>
         </w:tc>
         <w:tc>
@@ -6733,6 +7352,7 @@
                 <w:lang w:val="en-GB"/>
               </w:rPr>
             </w:pPr>
+            <w:proofErr w:type="gramStart"/>
             <w:r>
               <w:rPr>
                 <w:rFonts w:ascii="Consolas" w:hAnsi="Consolas"/>
@@ -6740,19 +7360,13 @@
               </w:rPr>
               <w:t>DECIMAL(</w:t>
             </w:r>
-            <w:r>
-              <w:rPr>
-                <w:rFonts w:ascii="Consolas" w:hAnsi="Consolas"/>
-                <w:lang w:val="en-GB"/>
-              </w:rPr>
-              <w:t>5</w:t>
-            </w:r>
-            <w:r>
-              <w:rPr>
-                <w:rFonts w:ascii="Consolas" w:hAnsi="Consolas"/>
-                <w:lang w:val="en-GB"/>
-              </w:rPr>
-              <w:t>,2)</w:t>
+            <w:proofErr w:type="gramEnd"/>
+            <w:r>
+              <w:rPr>
+                <w:rFonts w:ascii="Consolas" w:hAnsi="Consolas"/>
+                <w:lang w:val="en-GB"/>
+              </w:rPr>
+              <w:t>5,2)</w:t>
             </w:r>
           </w:p>
         </w:tc>
@@ -6807,6 +7421,7 @@
                 <w:lang w:val="en-GB"/>
               </w:rPr>
             </w:pPr>
+            <w:proofErr w:type="spellStart"/>
             <w:r>
               <w:rPr>
                 <w:rFonts w:ascii="Consolas" w:hAnsi="Consolas"/>
@@ -6814,6 +7429,7 @@
               </w:rPr>
               <w:t>subtotal_linea</w:t>
             </w:r>
+            <w:proofErr w:type="spellEnd"/>
           </w:p>
         </w:tc>
         <w:tc>
@@ -6827,12 +7443,21 @@
                 <w:lang w:val="en-GB"/>
               </w:rPr>
             </w:pPr>
-            <w:r>
-              <w:rPr>
-                <w:rFonts w:ascii="Consolas" w:hAnsi="Consolas"/>
-                <w:lang w:val="en-GB"/>
-              </w:rPr>
-              <w:t>DECIMAL(10,2)</w:t>
+            <w:proofErr w:type="gramStart"/>
+            <w:r>
+              <w:rPr>
+                <w:rFonts w:ascii="Consolas" w:hAnsi="Consolas"/>
+                <w:lang w:val="en-GB"/>
+              </w:rPr>
+              <w:t>DECIMAL(</w:t>
+            </w:r>
+            <w:proofErr w:type="gramEnd"/>
+            <w:r>
+              <w:rPr>
+                <w:rFonts w:ascii="Consolas" w:hAnsi="Consolas"/>
+                <w:lang w:val="en-GB"/>
+              </w:rPr>
+              <w:t>10,2)</w:t>
             </w:r>
           </w:p>
         </w:tc>
@@ -6887,6 +7512,7 @@
                 <w:lang w:val="en-GB"/>
               </w:rPr>
             </w:pPr>
+            <w:proofErr w:type="spellStart"/>
             <w:r>
               <w:rPr>
                 <w:rFonts w:ascii="Consolas" w:hAnsi="Consolas"/>
@@ -6894,6 +7520,7 @@
               </w:rPr>
               <w:t>porcentaje_linea</w:t>
             </w:r>
+            <w:proofErr w:type="spellEnd"/>
           </w:p>
         </w:tc>
         <w:tc>
@@ -6907,12 +7534,21 @@
                 <w:lang w:val="en-GB"/>
               </w:rPr>
             </w:pPr>
-            <w:r>
-              <w:rPr>
-                <w:rFonts w:ascii="Consolas" w:hAnsi="Consolas"/>
-                <w:lang w:val="en-GB"/>
-              </w:rPr>
-              <w:t>DECIMAL(5,2)</w:t>
+            <w:proofErr w:type="gramStart"/>
+            <w:r>
+              <w:rPr>
+                <w:rFonts w:ascii="Consolas" w:hAnsi="Consolas"/>
+                <w:lang w:val="en-GB"/>
+              </w:rPr>
+              <w:t>DECIMAL(</w:t>
+            </w:r>
+            <w:proofErr w:type="gramEnd"/>
+            <w:r>
+              <w:rPr>
+                <w:rFonts w:ascii="Consolas" w:hAnsi="Consolas"/>
+                <w:lang w:val="en-GB"/>
+              </w:rPr>
+              <w:t>5,2)</w:t>
             </w:r>
           </w:p>
         </w:tc>
@@ -6930,8 +7566,16 @@
               <w:rPr>
                 <w:lang w:val="en-GB"/>
               </w:rPr>
-              <w:t>% IVA aplicado</w:t>
-            </w:r>
+              <w:t xml:space="preserve">% IVA </w:t>
+            </w:r>
+            <w:proofErr w:type="spellStart"/>
+            <w:r>
+              <w:rPr>
+                <w:lang w:val="en-GB"/>
+              </w:rPr>
+              <w:t>aplicado</w:t>
+            </w:r>
+            <w:proofErr w:type="spellEnd"/>
           </w:p>
         </w:tc>
         <w:tc>
@@ -6967,6 +7611,7 @@
                 <w:lang w:val="en-GB"/>
               </w:rPr>
             </w:pPr>
+            <w:proofErr w:type="spellStart"/>
             <w:r>
               <w:rPr>
                 <w:rFonts w:ascii="Consolas" w:hAnsi="Consolas"/>
@@ -6974,6 +7619,7 @@
               </w:rPr>
               <w:t>importe_iva</w:t>
             </w:r>
+            <w:proofErr w:type="spellEnd"/>
           </w:p>
         </w:tc>
         <w:tc>
@@ -6987,12 +7633,21 @@
                 <w:lang w:val="en-GB"/>
               </w:rPr>
             </w:pPr>
-            <w:r>
-              <w:rPr>
-                <w:rFonts w:ascii="Consolas" w:hAnsi="Consolas"/>
-                <w:lang w:val="en-GB"/>
-              </w:rPr>
-              <w:t>DECIMAL(10,2)</w:t>
+            <w:proofErr w:type="gramStart"/>
+            <w:r>
+              <w:rPr>
+                <w:rFonts w:ascii="Consolas" w:hAnsi="Consolas"/>
+                <w:lang w:val="en-GB"/>
+              </w:rPr>
+              <w:t>DECIMAL(</w:t>
+            </w:r>
+            <w:proofErr w:type="gramEnd"/>
+            <w:r>
+              <w:rPr>
+                <w:rFonts w:ascii="Consolas" w:hAnsi="Consolas"/>
+                <w:lang w:val="en-GB"/>
+              </w:rPr>
+              <w:t>10,2)</w:t>
             </w:r>
           </w:p>
         </w:tc>
@@ -7006,11 +7661,19 @@
                 <w:lang w:val="en-GB"/>
               </w:rPr>
             </w:pPr>
-            <w:r>
-              <w:rPr>
-                <w:lang w:val="en-GB"/>
-              </w:rPr>
-              <w:t>Importe de IVA</w:t>
+            <w:proofErr w:type="spellStart"/>
+            <w:r>
+              <w:rPr>
+                <w:lang w:val="en-GB"/>
+              </w:rPr>
+              <w:t>Importe</w:t>
+            </w:r>
+            <w:proofErr w:type="spellEnd"/>
+            <w:r>
+              <w:rPr>
+                <w:lang w:val="en-GB"/>
+              </w:rPr>
+              <w:t xml:space="preserve"> de IVA</w:t>
             </w:r>
           </w:p>
         </w:tc>
@@ -7047,6 +7710,7 @@
                 <w:lang w:val="en-GB"/>
               </w:rPr>
             </w:pPr>
+            <w:proofErr w:type="spellStart"/>
             <w:r>
               <w:rPr>
                 <w:rFonts w:ascii="Consolas" w:hAnsi="Consolas"/>
@@ -7054,6 +7718,7 @@
               </w:rPr>
               <w:t>porcentaje_retencion</w:t>
             </w:r>
+            <w:proofErr w:type="spellEnd"/>
           </w:p>
         </w:tc>
         <w:tc>
@@ -7067,12 +7732,21 @@
                 <w:lang w:val="en-GB"/>
               </w:rPr>
             </w:pPr>
-            <w:r>
-              <w:rPr>
-                <w:rFonts w:ascii="Consolas" w:hAnsi="Consolas"/>
-                <w:lang w:val="en-GB"/>
-              </w:rPr>
-              <w:t>DECIMAL(5,2)</w:t>
+            <w:proofErr w:type="gramStart"/>
+            <w:r>
+              <w:rPr>
+                <w:rFonts w:ascii="Consolas" w:hAnsi="Consolas"/>
+                <w:lang w:val="en-GB"/>
+              </w:rPr>
+              <w:t>DECIMAL(</w:t>
+            </w:r>
+            <w:proofErr w:type="gramEnd"/>
+            <w:r>
+              <w:rPr>
+                <w:rFonts w:ascii="Consolas" w:hAnsi="Consolas"/>
+                <w:lang w:val="en-GB"/>
+              </w:rPr>
+              <w:t>5,2)</w:t>
             </w:r>
           </w:p>
         </w:tc>
@@ -7090,8 +7764,16 @@
               <w:rPr>
                 <w:lang w:val="en-GB"/>
               </w:rPr>
-              <w:t>% retención</w:t>
-            </w:r>
+              <w:t xml:space="preserve">% </w:t>
+            </w:r>
+            <w:proofErr w:type="spellStart"/>
+            <w:r>
+              <w:rPr>
+                <w:lang w:val="en-GB"/>
+              </w:rPr>
+              <w:t>retención</w:t>
+            </w:r>
+            <w:proofErr w:type="spellEnd"/>
           </w:p>
         </w:tc>
         <w:tc>
@@ -7127,6 +7809,7 @@
                 <w:lang w:val="en-GB"/>
               </w:rPr>
             </w:pPr>
+            <w:proofErr w:type="spellStart"/>
             <w:r>
               <w:rPr>
                 <w:rFonts w:ascii="Consolas" w:hAnsi="Consolas"/>
@@ -7134,6 +7817,7 @@
               </w:rPr>
               <w:t>importe_retención</w:t>
             </w:r>
+            <w:proofErr w:type="spellEnd"/>
           </w:p>
         </w:tc>
         <w:tc>
@@ -7147,12 +7831,21 @@
                 <w:lang w:val="en-GB"/>
               </w:rPr>
             </w:pPr>
-            <w:r>
-              <w:rPr>
-                <w:rFonts w:ascii="Consolas" w:hAnsi="Consolas"/>
-                <w:lang w:val="en-GB"/>
-              </w:rPr>
-              <w:t>DECIMAL(10,2)</w:t>
+            <w:proofErr w:type="gramStart"/>
+            <w:r>
+              <w:rPr>
+                <w:rFonts w:ascii="Consolas" w:hAnsi="Consolas"/>
+                <w:lang w:val="en-GB"/>
+              </w:rPr>
+              <w:t>DECIMAL(</w:t>
+            </w:r>
+            <w:proofErr w:type="gramEnd"/>
+            <w:r>
+              <w:rPr>
+                <w:rFonts w:ascii="Consolas" w:hAnsi="Consolas"/>
+                <w:lang w:val="en-GB"/>
+              </w:rPr>
+              <w:t>10,2)</w:t>
             </w:r>
           </w:p>
         </w:tc>
@@ -7166,12 +7859,28 @@
                 <w:lang w:val="en-GB"/>
               </w:rPr>
             </w:pPr>
-            <w:r>
-              <w:rPr>
-                <w:lang w:val="en-GB"/>
-              </w:rPr>
-              <w:t>Importe retenido</w:t>
-            </w:r>
+            <w:proofErr w:type="spellStart"/>
+            <w:r>
+              <w:rPr>
+                <w:lang w:val="en-GB"/>
+              </w:rPr>
+              <w:t>Importe</w:t>
+            </w:r>
+            <w:proofErr w:type="spellEnd"/>
+            <w:r>
+              <w:rPr>
+                <w:lang w:val="en-GB"/>
+              </w:rPr>
+              <w:t xml:space="preserve"> </w:t>
+            </w:r>
+            <w:proofErr w:type="spellStart"/>
+            <w:r>
+              <w:rPr>
+                <w:lang w:val="en-GB"/>
+              </w:rPr>
+              <w:t>retenido</w:t>
+            </w:r>
+            <w:proofErr w:type="spellEnd"/>
           </w:p>
         </w:tc>
         <w:tc>
@@ -7207,6 +7916,7 @@
                 <w:lang w:val="en-GB"/>
               </w:rPr>
             </w:pPr>
+            <w:proofErr w:type="spellStart"/>
             <w:r>
               <w:rPr>
                 <w:rFonts w:ascii="Consolas" w:hAnsi="Consolas"/>
@@ -7214,6 +7924,7 @@
               </w:rPr>
               <w:t>total_linea</w:t>
             </w:r>
+            <w:proofErr w:type="spellEnd"/>
           </w:p>
         </w:tc>
         <w:tc>
@@ -7227,12 +7938,21 @@
                 <w:lang w:val="en-GB"/>
               </w:rPr>
             </w:pPr>
-            <w:r>
-              <w:rPr>
-                <w:rFonts w:ascii="Consolas" w:hAnsi="Consolas"/>
-                <w:lang w:val="en-GB"/>
-              </w:rPr>
-              <w:t>DECIMAL(10,2)</w:t>
+            <w:proofErr w:type="gramStart"/>
+            <w:r>
+              <w:rPr>
+                <w:rFonts w:ascii="Consolas" w:hAnsi="Consolas"/>
+                <w:lang w:val="en-GB"/>
+              </w:rPr>
+              <w:t>DECIMAL(</w:t>
+            </w:r>
+            <w:proofErr w:type="gramEnd"/>
+            <w:r>
+              <w:rPr>
+                <w:rFonts w:ascii="Consolas" w:hAnsi="Consolas"/>
+                <w:lang w:val="en-GB"/>
+              </w:rPr>
+              <w:t>10,2)</w:t>
             </w:r>
           </w:p>
         </w:tc>
@@ -7250,8 +7970,16 @@
               <w:rPr>
                 <w:lang w:val="en-GB"/>
               </w:rPr>
-              <w:t>Total de la línea</w:t>
-            </w:r>
+              <w:t xml:space="preserve">Total de la </w:t>
+            </w:r>
+            <w:proofErr w:type="spellStart"/>
+            <w:r>
+              <w:rPr>
+                <w:lang w:val="en-GB"/>
+              </w:rPr>
+              <w:t>línea</w:t>
+            </w:r>
+            <w:proofErr w:type="spellEnd"/>
           </w:p>
         </w:tc>
         <w:tc>
@@ -7287,6 +8015,7 @@
                 <w:lang w:val="en-GB"/>
               </w:rPr>
             </w:pPr>
+            <w:proofErr w:type="spellStart"/>
             <w:r>
               <w:rPr>
                 <w:rFonts w:ascii="Consolas" w:hAnsi="Consolas"/>
@@ -7294,6 +8023,7 @@
               </w:rPr>
               <w:t>orden</w:t>
             </w:r>
+            <w:proofErr w:type="spellEnd"/>
           </w:p>
         </w:tc>
         <w:tc>
@@ -7330,8 +8060,16 @@
               <w:rPr>
                 <w:lang w:val="en-GB"/>
               </w:rPr>
-              <w:t>Orden de la línea</w:t>
-            </w:r>
+              <w:t xml:space="preserve">Orden de la </w:t>
+            </w:r>
+            <w:proofErr w:type="spellStart"/>
+            <w:r>
+              <w:rPr>
+                <w:lang w:val="en-GB"/>
+              </w:rPr>
+              <w:t>línea</w:t>
+            </w:r>
+            <w:proofErr w:type="spellEnd"/>
           </w:p>
         </w:tc>
         <w:tc>
@@ -7484,20 +8222,15 @@
                 <w:lang w:val="es-ES"/>
               </w:rPr>
             </w:pPr>
-            <w:r>
-              <w:rPr>
-                <w:rFonts w:ascii="Consolas" w:hAnsi="Consolas"/>
-                <w:lang w:val="es-ES"/>
-              </w:rPr>
-              <w:t>id_</w:t>
-            </w:r>
-            <w:r>
-              <w:rPr>
-                <w:rFonts w:ascii="Consolas" w:hAnsi="Consolas"/>
-                <w:lang w:val="es-ES"/>
-              </w:rPr>
-              <w:t>factura</w:t>
-            </w:r>
+            <w:proofErr w:type="spellStart"/>
+            <w:r>
+              <w:rPr>
+                <w:rFonts w:ascii="Consolas" w:hAnsi="Consolas"/>
+                <w:lang w:val="es-ES"/>
+              </w:rPr>
+              <w:t>id_factura</w:t>
+            </w:r>
+            <w:proofErr w:type="spellEnd"/>
           </w:p>
         </w:tc>
         <w:tc>
@@ -7571,20 +8304,15 @@
                 <w:lang w:val="es-ES"/>
               </w:rPr>
             </w:pPr>
-            <w:r>
-              <w:rPr>
-                <w:rFonts w:ascii="Consolas" w:hAnsi="Consolas"/>
-                <w:lang w:val="es-ES"/>
-              </w:rPr>
-              <w:t>id_</w:t>
-            </w:r>
-            <w:r>
-              <w:rPr>
-                <w:rFonts w:ascii="Consolas" w:hAnsi="Consolas"/>
-                <w:lang w:val="es-ES"/>
-              </w:rPr>
-              <w:t>cliente</w:t>
-            </w:r>
+            <w:proofErr w:type="spellStart"/>
+            <w:r>
+              <w:rPr>
+                <w:rFonts w:ascii="Consolas" w:hAnsi="Consolas"/>
+                <w:lang w:val="es-ES"/>
+              </w:rPr>
+              <w:t>id_cliente</w:t>
+            </w:r>
+            <w:proofErr w:type="spellEnd"/>
           </w:p>
         </w:tc>
         <w:tc>
@@ -7641,14 +8369,7 @@
                 <w:rFonts w:ascii="Consolas" w:hAnsi="Consolas"/>
                 <w:lang w:val="es-ES"/>
               </w:rPr>
-              <w:t xml:space="preserve">FK -&gt; </w:t>
-            </w:r>
-            <w:r>
-              <w:rPr>
-                <w:rFonts w:ascii="Consolas" w:hAnsi="Consolas"/>
-                <w:lang w:val="es-ES"/>
-              </w:rPr>
-              <w:t>CLIENTE, NOT NULL</w:t>
+              <w:t>FK -&gt; CLIENTE, NOT NULL</w:t>
             </w:r>
           </w:p>
         </w:tc>
@@ -7665,6 +8386,7 @@
                 <w:lang w:val="es-ES"/>
               </w:rPr>
             </w:pPr>
+            <w:proofErr w:type="spellStart"/>
             <w:r>
               <w:rPr>
                 <w:rFonts w:ascii="Consolas" w:hAnsi="Consolas"/>
@@ -7672,6 +8394,7 @@
               </w:rPr>
               <w:t>numero_factura</w:t>
             </w:r>
+            <w:proofErr w:type="spellEnd"/>
           </w:p>
         </w:tc>
         <w:tc>
@@ -7685,6 +8408,7 @@
                 <w:lang w:val="es-ES"/>
               </w:rPr>
             </w:pPr>
+            <w:proofErr w:type="gramStart"/>
             <w:r>
               <w:rPr>
                 <w:rFonts w:ascii="Consolas" w:hAnsi="Consolas"/>
@@ -7692,19 +8416,13 @@
               </w:rPr>
               <w:t>VARCHAR(</w:t>
             </w:r>
-            <w:r>
-              <w:rPr>
-                <w:rFonts w:ascii="Consolas" w:hAnsi="Consolas"/>
-                <w:lang w:val="es-ES"/>
-              </w:rPr>
-              <w:t>20</w:t>
-            </w:r>
-            <w:r>
-              <w:rPr>
-                <w:rFonts w:ascii="Consolas" w:hAnsi="Consolas"/>
-                <w:lang w:val="es-ES"/>
-              </w:rPr>
-              <w:t>)</w:t>
+            <w:proofErr w:type="gramEnd"/>
+            <w:r>
+              <w:rPr>
+                <w:rFonts w:ascii="Consolas" w:hAnsi="Consolas"/>
+                <w:lang w:val="es-ES"/>
+              </w:rPr>
+              <w:t>20)</w:t>
             </w:r>
           </w:p>
         </w:tc>
@@ -7800,6 +8518,7 @@
                 <w:lang w:val="es-ES"/>
               </w:rPr>
             </w:pPr>
+            <w:proofErr w:type="gramStart"/>
             <w:r>
               <w:rPr>
                 <w:rFonts w:ascii="Consolas" w:hAnsi="Consolas"/>
@@ -7807,19 +8526,13 @@
               </w:rPr>
               <w:t>VARCHAR(</w:t>
             </w:r>
-            <w:r>
-              <w:rPr>
-                <w:rFonts w:ascii="Consolas" w:hAnsi="Consolas"/>
-                <w:lang w:val="es-ES"/>
-              </w:rPr>
-              <w:t>10</w:t>
-            </w:r>
-            <w:r>
-              <w:rPr>
-                <w:rFonts w:ascii="Consolas" w:hAnsi="Consolas"/>
-                <w:lang w:val="es-ES"/>
-              </w:rPr>
-              <w:t>)</w:t>
+            <w:proofErr w:type="gramEnd"/>
+            <w:r>
+              <w:rPr>
+                <w:rFonts w:ascii="Consolas" w:hAnsi="Consolas"/>
+                <w:lang w:val="es-ES"/>
+              </w:rPr>
+              <w:t>10)</w:t>
             </w:r>
           </w:p>
         </w:tc>
@@ -7874,6 +8587,7 @@
                 <w:lang w:val="es-ES"/>
               </w:rPr>
             </w:pPr>
+            <w:proofErr w:type="spellStart"/>
             <w:r>
               <w:rPr>
                 <w:rFonts w:ascii="Consolas" w:hAnsi="Consolas"/>
@@ -7881,6 +8595,7 @@
               </w:rPr>
               <w:t>fecha_emision</w:t>
             </w:r>
+            <w:proofErr w:type="spellEnd"/>
           </w:p>
         </w:tc>
         <w:tc>
@@ -7954,6 +8669,7 @@
                 <w:lang w:val="en-GB"/>
               </w:rPr>
             </w:pPr>
+            <w:proofErr w:type="spellStart"/>
             <w:r>
               <w:rPr>
                 <w:rFonts w:ascii="Consolas" w:hAnsi="Consolas"/>
@@ -7961,6 +8677,7 @@
               </w:rPr>
               <w:t>metodo_pago</w:t>
             </w:r>
+            <w:proofErr w:type="spellEnd"/>
           </w:p>
         </w:tc>
         <w:tc>
@@ -7974,12 +8691,21 @@
                 <w:lang w:val="en-GB"/>
               </w:rPr>
             </w:pPr>
-            <w:r>
-              <w:rPr>
-                <w:rFonts w:ascii="Consolas" w:hAnsi="Consolas"/>
-                <w:lang w:val="en-GB"/>
-              </w:rPr>
-              <w:t>VARCAHR(50)</w:t>
+            <w:proofErr w:type="gramStart"/>
+            <w:r>
+              <w:rPr>
+                <w:rFonts w:ascii="Consolas" w:hAnsi="Consolas"/>
+                <w:lang w:val="en-GB"/>
+              </w:rPr>
+              <w:t>VARCAHR(</w:t>
+            </w:r>
+            <w:proofErr w:type="gramEnd"/>
+            <w:r>
+              <w:rPr>
+                <w:rFonts w:ascii="Consolas" w:hAnsi="Consolas"/>
+                <w:lang w:val="en-GB"/>
+              </w:rPr>
+              <w:t>50)</w:t>
             </w:r>
           </w:p>
         </w:tc>
@@ -7993,12 +8719,28 @@
                 <w:lang w:val="en-GB"/>
               </w:rPr>
             </w:pPr>
-            <w:r>
-              <w:rPr>
-                <w:lang w:val="en-GB"/>
-              </w:rPr>
-              <w:t>Método de pago</w:t>
-            </w:r>
+            <w:proofErr w:type="spellStart"/>
+            <w:r>
+              <w:rPr>
+                <w:lang w:val="en-GB"/>
+              </w:rPr>
+              <w:t>Método</w:t>
+            </w:r>
+            <w:proofErr w:type="spellEnd"/>
+            <w:r>
+              <w:rPr>
+                <w:lang w:val="en-GB"/>
+              </w:rPr>
+              <w:t xml:space="preserve"> de </w:t>
+            </w:r>
+            <w:proofErr w:type="spellStart"/>
+            <w:r>
+              <w:rPr>
+                <w:lang w:val="en-GB"/>
+              </w:rPr>
+              <w:t>pago</w:t>
+            </w:r>
+            <w:proofErr w:type="spellEnd"/>
           </w:p>
         </w:tc>
         <w:tc>
@@ -8054,12 +8796,21 @@
                 <w:lang w:val="en-GB"/>
               </w:rPr>
             </w:pPr>
-            <w:r>
-              <w:rPr>
-                <w:rFonts w:ascii="Consolas" w:hAnsi="Consolas"/>
-                <w:lang w:val="en-GB"/>
-              </w:rPr>
-              <w:t>DECIMAL(10,2)</w:t>
+            <w:proofErr w:type="gramStart"/>
+            <w:r>
+              <w:rPr>
+                <w:rFonts w:ascii="Consolas" w:hAnsi="Consolas"/>
+                <w:lang w:val="en-GB"/>
+              </w:rPr>
+              <w:t>DECIMAL(</w:t>
+            </w:r>
+            <w:proofErr w:type="gramEnd"/>
+            <w:r>
+              <w:rPr>
+                <w:rFonts w:ascii="Consolas" w:hAnsi="Consolas"/>
+                <w:lang w:val="en-GB"/>
+              </w:rPr>
+              <w:t>10,2)</w:t>
             </w:r>
           </w:p>
         </w:tc>
@@ -8077,8 +8828,16 @@
               <w:rPr>
                 <w:lang w:val="en-GB"/>
               </w:rPr>
-              <w:t>Suma sin impuestos</w:t>
-            </w:r>
+              <w:t xml:space="preserve">Suma sin </w:t>
+            </w:r>
+            <w:proofErr w:type="spellStart"/>
+            <w:r>
+              <w:rPr>
+                <w:lang w:val="en-GB"/>
+              </w:rPr>
+              <w:t>impuestos</w:t>
+            </w:r>
+            <w:proofErr w:type="spellEnd"/>
           </w:p>
         </w:tc>
         <w:tc>
@@ -8114,6 +8873,7 @@
                 <w:lang w:val="en-GB"/>
               </w:rPr>
             </w:pPr>
+            <w:proofErr w:type="spellStart"/>
             <w:r>
               <w:rPr>
                 <w:rFonts w:ascii="Consolas" w:hAnsi="Consolas"/>
@@ -8121,6 +8881,7 @@
               </w:rPr>
               <w:t>total_iva</w:t>
             </w:r>
+            <w:proofErr w:type="spellEnd"/>
           </w:p>
         </w:tc>
         <w:tc>
@@ -8134,12 +8895,21 @@
                 <w:lang w:val="en-GB"/>
               </w:rPr>
             </w:pPr>
-            <w:r>
-              <w:rPr>
-                <w:rFonts w:ascii="Consolas" w:hAnsi="Consolas"/>
-                <w:lang w:val="en-GB"/>
-              </w:rPr>
-              <w:t>DECIMAL(10,2)</w:t>
+            <w:proofErr w:type="gramStart"/>
+            <w:r>
+              <w:rPr>
+                <w:rFonts w:ascii="Consolas" w:hAnsi="Consolas"/>
+                <w:lang w:val="en-GB"/>
+              </w:rPr>
+              <w:t>DECIMAL(</w:t>
+            </w:r>
+            <w:proofErr w:type="gramEnd"/>
+            <w:r>
+              <w:rPr>
+                <w:rFonts w:ascii="Consolas" w:hAnsi="Consolas"/>
+                <w:lang w:val="en-GB"/>
+              </w:rPr>
+              <w:t>10,2)</w:t>
             </w:r>
           </w:p>
         </w:tc>
@@ -8194,6 +8964,7 @@
                 <w:lang w:val="en-GB"/>
               </w:rPr>
             </w:pPr>
+            <w:proofErr w:type="spellStart"/>
             <w:r>
               <w:rPr>
                 <w:rFonts w:ascii="Consolas" w:hAnsi="Consolas"/>
@@ -8201,6 +8972,7 @@
               </w:rPr>
               <w:t>total_retencion</w:t>
             </w:r>
+            <w:proofErr w:type="spellEnd"/>
           </w:p>
         </w:tc>
         <w:tc>
@@ -8214,12 +8986,21 @@
                 <w:lang w:val="en-GB"/>
               </w:rPr>
             </w:pPr>
-            <w:r>
-              <w:rPr>
-                <w:rFonts w:ascii="Consolas" w:hAnsi="Consolas"/>
-                <w:lang w:val="en-GB"/>
-              </w:rPr>
-              <w:t>DECIMAL(10,2)</w:t>
+            <w:proofErr w:type="gramStart"/>
+            <w:r>
+              <w:rPr>
+                <w:rFonts w:ascii="Consolas" w:hAnsi="Consolas"/>
+                <w:lang w:val="en-GB"/>
+              </w:rPr>
+              <w:t>DECIMAL(</w:t>
+            </w:r>
+            <w:proofErr w:type="gramEnd"/>
+            <w:r>
+              <w:rPr>
+                <w:rFonts w:ascii="Consolas" w:hAnsi="Consolas"/>
+                <w:lang w:val="en-GB"/>
+              </w:rPr>
+              <w:t>10,2)</w:t>
             </w:r>
           </w:p>
         </w:tc>
@@ -8237,8 +9018,16 @@
               <w:rPr>
                 <w:lang w:val="en-GB"/>
               </w:rPr>
-              <w:t>Total retención</w:t>
-            </w:r>
+              <w:t xml:space="preserve">Total </w:t>
+            </w:r>
+            <w:proofErr w:type="spellStart"/>
+            <w:r>
+              <w:rPr>
+                <w:lang w:val="en-GB"/>
+              </w:rPr>
+              <w:t>retención</w:t>
+            </w:r>
+            <w:proofErr w:type="spellEnd"/>
           </w:p>
         </w:tc>
         <w:tc>
@@ -8274,6 +9063,7 @@
                 <w:lang w:val="en-GB"/>
               </w:rPr>
             </w:pPr>
+            <w:proofErr w:type="spellStart"/>
             <w:r>
               <w:rPr>
                 <w:rFonts w:ascii="Consolas" w:hAnsi="Consolas"/>
@@ -8281,6 +9071,7 @@
               </w:rPr>
               <w:t>observaciones</w:t>
             </w:r>
+            <w:proofErr w:type="spellEnd"/>
           </w:p>
         </w:tc>
         <w:tc>
@@ -8313,12 +9104,28 @@
                 <w:lang w:val="en-GB"/>
               </w:rPr>
             </w:pPr>
-            <w:r>
-              <w:rPr>
-                <w:lang w:val="en-GB"/>
-              </w:rPr>
-              <w:t>Notas adicionales</w:t>
-            </w:r>
+            <w:proofErr w:type="spellStart"/>
+            <w:r>
+              <w:rPr>
+                <w:lang w:val="en-GB"/>
+              </w:rPr>
+              <w:t>Notas</w:t>
+            </w:r>
+            <w:proofErr w:type="spellEnd"/>
+            <w:r>
+              <w:rPr>
+                <w:lang w:val="en-GB"/>
+              </w:rPr>
+              <w:t xml:space="preserve"> </w:t>
+            </w:r>
+            <w:proofErr w:type="spellStart"/>
+            <w:r>
+              <w:rPr>
+                <w:lang w:val="en-GB"/>
+              </w:rPr>
+              <w:t>adicionales</w:t>
+            </w:r>
+            <w:proofErr w:type="spellEnd"/>
           </w:p>
         </w:tc>
         <w:tc>
@@ -8693,7 +9500,23 @@
           <w:rStyle w:val="Emphasis"/>
           <w:lang w:val="en-GB"/>
         </w:rPr>
-        <w:t>ISO/IEC 25010:2011 – Systems and Software Quality Requirements and Evaluation (SQuaRE): System and Software Quality Models</w:t>
+        <w:t>ISO/IEC 25010:2011 – Systems and Software Quality Requirements and Evaluation (</w:t>
+      </w:r>
+      <w:proofErr w:type="spellStart"/>
+      <w:r>
+        <w:rPr>
+          <w:rStyle w:val="Emphasis"/>
+          <w:lang w:val="en-GB"/>
+        </w:rPr>
+        <w:t>SQuaRE</w:t>
+      </w:r>
+      <w:proofErr w:type="spellEnd"/>
+      <w:r>
+        <w:rPr>
+          <w:rStyle w:val="Emphasis"/>
+          <w:lang w:val="en-GB"/>
+        </w:rPr>
+        <w:t>): System and Software Quality Models</w:t>
       </w:r>
       <w:r>
         <w:rPr>
@@ -8810,8 +9633,8 @@
       </w:pPr>
     </w:p>
     <w:sectPr>
-      <w:headerReference w:type="default" r:id="rId15"/>
-      <w:footerReference w:type="default" r:id="rId16"/>
+      <w:headerReference w:type="default" r:id="rId16"/>
+      <w:footerReference w:type="default" r:id="rId17"/>
       <w:pgSz w:w="11900" w:h="16840"/>
       <w:pgMar w:top="1417" w:right="1701" w:bottom="1417" w:left="1701" w:header="708" w:footer="708" w:gutter="0"/>
       <w:pgNumType w:start="1"/>
@@ -11106,6 +11929,15 @@
 </file>
 
 <file path=customXml/item1.xml><?xml version="1.0" encoding="utf-8"?>
+<?mso-contentType ?>
+<FormTemplates xmlns="http://schemas.microsoft.com/sharepoint/v3/contenttype/forms">
+  <Display>DocumentLibraryForm</Display>
+  <Edit>DocumentLibraryForm</Edit>
+  <New>DocumentLibraryForm</New>
+</FormTemplates>
+</file>
+
+<file path=customXml/item2.xml><?xml version="1.0" encoding="utf-8"?>
 <ct:contentTypeSchema xmlns:ct="http://schemas.microsoft.com/office/2006/metadata/contentType" xmlns:ma="http://schemas.microsoft.com/office/2006/metadata/properties/metaAttributes" ct:_="" ma:_="" ma:contentTypeName="Documento" ma:contentTypeID="0x010100D3D282D77B941446A05464A4A3D0658D" ma:contentTypeVersion="8" ma:contentTypeDescription="Crear nuevo documento." ma:contentTypeScope="" ma:versionID="02f830a293cf70f5ad1729c20d445a5a">
   <xsd:schema xmlns:xsd="http://www.w3.org/2001/XMLSchema" xmlns:xs="http://www.w3.org/2001/XMLSchema" xmlns:p="http://schemas.microsoft.com/office/2006/metadata/properties" xmlns:ns2="8bdd688a-c1fd-4a2a-9c94-fb984f3f3e06" targetNamespace="http://schemas.microsoft.com/office/2006/metadata/properties" ma:root="true" ma:fieldsID="7c02db3defa7a18fb3740c083a24d7cb" ns2:_="">
     <xsd:import namespace="8bdd688a-c1fd-4a2a-9c94-fb984f3f3e06"/>
@@ -11277,26 +12109,25 @@
 </ct:contentTypeSchema>
 </file>
 
-<file path=customXml/item2.xml><?xml version="1.0" encoding="utf-8"?>
-<?mso-contentType ?>
-<FormTemplates xmlns="http://schemas.microsoft.com/sharepoint/v3/contenttype/forms">
-  <Display>DocumentLibraryForm</Display>
-  <Edit>DocumentLibraryForm</Edit>
-  <New>DocumentLibraryForm</New>
-</FormTemplates>
-</file>
-
 <file path=customXml/item3.xml><?xml version="1.0" encoding="utf-8"?>
-<b:Sources xmlns:b="http://schemas.openxmlformats.org/officeDocument/2006/bibliography" xmlns="http://schemas.openxmlformats.org/officeDocument/2006/bibliography" SelectedStyle="\APASixthEditionOfficeOnline.xsl" StyleName="APA" Version="6"/>
-</file>
-
-<file path=customXml/item4.xml><?xml version="1.0" encoding="utf-8"?>
 <p:properties xmlns:p="http://schemas.microsoft.com/office/2006/metadata/properties" xmlns:xsi="http://www.w3.org/2001/XMLSchema-instance" xmlns:pc="http://schemas.microsoft.com/office/infopath/2007/PartnerControls">
   <documentManagement/>
 </p:properties>
 </file>
 
+<file path=customXml/item4.xml><?xml version="1.0" encoding="utf-8"?>
+<b:Sources xmlns:b="http://schemas.openxmlformats.org/officeDocument/2006/bibliography" xmlns="http://schemas.openxmlformats.org/officeDocument/2006/bibliography" SelectedStyle="\APASixthEditionOfficeOnline.xsl" StyleName="APA" Version="6"/>
+</file>
+
 <file path=customXml/itemProps1.xml><?xml version="1.0" encoding="utf-8"?>
+<ds:datastoreItem xmlns:ds="http://schemas.openxmlformats.org/officeDocument/2006/customXml" ds:itemID="{F337CB5C-DE85-4541-A594-D942AC185E5E}">
+  <ds:schemaRefs>
+    <ds:schemaRef ds:uri="http://schemas.microsoft.com/sharepoint/v3/contenttype/forms"/>
+  </ds:schemaRefs>
+</ds:datastoreItem>
+</file>
+
+<file path=customXml/itemProps2.xml><?xml version="1.0" encoding="utf-8"?>
 <ds:datastoreItem xmlns:ds="http://schemas.openxmlformats.org/officeDocument/2006/customXml" ds:itemID="{8738DCFF-E910-4F19-BCC1-1773DAB206F8}">
   <ds:schemaRefs>
     <ds:schemaRef ds:uri="http://schemas.microsoft.com/office/2006/metadata/contentType"/>
@@ -11314,27 +12145,19 @@
 </ds:datastoreItem>
 </file>
 
-<file path=customXml/itemProps2.xml><?xml version="1.0" encoding="utf-8"?>
-<ds:datastoreItem xmlns:ds="http://schemas.openxmlformats.org/officeDocument/2006/customXml" ds:itemID="{F337CB5C-DE85-4541-A594-D942AC185E5E}">
-  <ds:schemaRefs>
-    <ds:schemaRef ds:uri="http://schemas.microsoft.com/sharepoint/v3/contenttype/forms"/>
-  </ds:schemaRefs>
-</ds:datastoreItem>
-</file>
-
 <file path=customXml/itemProps3.xml><?xml version="1.0" encoding="utf-8"?>
-<ds:datastoreItem xmlns:ds="http://schemas.openxmlformats.org/officeDocument/2006/customXml" ds:itemID="{E460032F-ADEA-4A8A-8185-8DCF8FEB48EE}">
-  <ds:schemaRefs>
-    <ds:schemaRef ds:uri="http://schemas.openxmlformats.org/officeDocument/2006/bibliography"/>
-  </ds:schemaRefs>
-</ds:datastoreItem>
-</file>
-
-<file path=customXml/itemProps4.xml><?xml version="1.0" encoding="utf-8"?>
 <ds:datastoreItem xmlns:ds="http://schemas.openxmlformats.org/officeDocument/2006/customXml" ds:itemID="{12349A62-BFE0-41B1-9ACA-C6358721840A}">
   <ds:schemaRefs>
     <ds:schemaRef ds:uri="http://schemas.microsoft.com/office/2006/metadata/properties"/>
     <ds:schemaRef ds:uri="http://schemas.microsoft.com/office/infopath/2007/PartnerControls"/>
   </ds:schemaRefs>
 </ds:datastoreItem>
+</file>
+
+<file path=customXml/itemProps4.xml><?xml version="1.0" encoding="utf-8"?>
+<ds:datastoreItem xmlns:ds="http://schemas.openxmlformats.org/officeDocument/2006/customXml" ds:itemID="{E460032F-ADEA-4A8A-8185-8DCF8FEB48EE}">
+  <ds:schemaRefs>
+    <ds:schemaRef ds:uri="http://schemas.openxmlformats.org/officeDocument/2006/bibliography"/>
+  </ds:schemaRefs>
+</ds:datastoreItem>
 </file>
</xml_diff>